<commit_message>
agrego el preparacion 3
preparacion 3
</commit_message>
<xml_diff>
--- a/preparacion de los datos 3.docx
+++ b/preparacion de los datos 3.docx
@@ -31,7 +31,27 @@
           <w:color w:val="000000"/>
           <w:lang w:eastAsia="es-AR"/>
         </w:rPr>
-        <w:t>Qué pasa si descargo uno por uno cuales son los que tengo más datos históricos</w:t>
+        <w:t>Qué pasa si descargo uno por uno</w:t>
+      </w:r>
+      <w:r>
+        <w:rPr>
+          <w:rFonts w:ascii="Calibri" w:eastAsia="Times New Roman" w:hAnsi="Calibri" w:cs="Calibri"/>
+          <w:b/>
+          <w:bCs/>
+          <w:color w:val="000000"/>
+          <w:lang w:eastAsia="es-AR"/>
+        </w:rPr>
+        <w:t xml:space="preserve"> los datos</w:t>
+      </w:r>
+      <w:r>
+        <w:rPr>
+          <w:rFonts w:ascii="Calibri" w:eastAsia="Times New Roman" w:hAnsi="Calibri" w:cs="Calibri"/>
+          <w:b/>
+          <w:bCs/>
+          <w:color w:val="000000"/>
+          <w:lang w:eastAsia="es-AR"/>
+        </w:rPr>
+        <w:t xml:space="preserve"> cuales son los que tengo más datos históricos</w:t>
       </w:r>
       <w:r>
         <w:rPr>
@@ -187,9 +207,9 @@
         <w:spacing w:after="0" w:line="240" w:lineRule="auto"/>
         <w:rPr>
           <w:rFonts w:ascii="Calibri" w:eastAsia="Times New Roman" w:hAnsi="Calibri" w:cs="Calibri"/>
-          <w:b/>
           <w:bCs/>
           <w:color w:val="000000"/>
+          <w:highlight w:val="yellow"/>
           <w:lang w:eastAsia="es-AR"/>
         </w:rPr>
       </w:pPr>
@@ -251,28 +271,6 @@
       <w:proofErr w:type="gramEnd"/>
     </w:p>
     <w:p>
-      <w:pPr>
-        <w:spacing w:after="0" w:line="240" w:lineRule="auto"/>
-        <w:rPr>
-          <w:rFonts w:ascii="Calibri" w:eastAsia="Times New Roman" w:hAnsi="Calibri" w:cs="Calibri"/>
-          <w:b/>
-          <w:bCs/>
-          <w:color w:val="000000"/>
-          <w:lang w:eastAsia="es-AR"/>
-        </w:rPr>
-      </w:pPr>
-      <w:r>
-        <w:rPr>
-          <w:rFonts w:ascii="Calibri" w:eastAsia="Times New Roman" w:hAnsi="Calibri" w:cs="Calibri"/>
-          <w:b/>
-          <w:bCs/>
-          <w:color w:val="000000"/>
-          <w:lang w:eastAsia="es-AR"/>
-        </w:rPr>
-        <w:t>A hacer</w:t>
-      </w:r>
-    </w:p>
-    <w:p>
       <w:r>
         <w:rPr>
           <w:rFonts w:ascii="Calibri" w:eastAsia="Times New Roman" w:hAnsi="Calibri" w:cs="Calibri"/>
@@ -324,6 +322,182 @@
       </w:r>
       <w:r>
         <w:t>pero averiguando más sobre los datos hay más dimensiones  que solo sobre las vistas.</w:t>
+      </w:r>
+    </w:p>
+    <w:p>
+      <w:pPr>
+        <w:spacing w:after="0" w:line="240" w:lineRule="auto"/>
+        <w:rPr>
+          <w:rFonts w:ascii="Calibri" w:eastAsia="Times New Roman" w:hAnsi="Calibri" w:cs="Calibri"/>
+          <w:bCs/>
+          <w:color w:val="000000"/>
+          <w:highlight w:val="yellow"/>
+          <w:lang w:eastAsia="es-AR"/>
+        </w:rPr>
+      </w:pPr>
+      <w:r>
+        <w:rPr>
+          <w:rFonts w:ascii="Calibri" w:eastAsia="Times New Roman" w:hAnsi="Calibri" w:cs="Calibri"/>
+          <w:bCs/>
+          <w:color w:val="000000"/>
+          <w:highlight w:val="yellow"/>
+          <w:lang w:eastAsia="es-AR"/>
+        </w:rPr>
+        <w:t xml:space="preserve">Una sesión </w:t>
+      </w:r>
+      <w:r>
+        <w:rPr>
+          <w:rFonts w:ascii="Calibri" w:eastAsia="Times New Roman" w:hAnsi="Calibri" w:cs="Calibri"/>
+          <w:bCs/>
+          <w:color w:val="000000"/>
+          <w:lang w:eastAsia="es-AR"/>
+        </w:rPr>
+        <w:t>es un conjunto de interacciones de usuario con su sitio web en un periodo determinado</w:t>
+      </w:r>
+      <w:r>
+        <w:rPr>
+          <w:rFonts w:ascii="Calibri" w:eastAsia="Times New Roman" w:hAnsi="Calibri" w:cs="Calibri"/>
+          <w:bCs/>
+          <w:color w:val="000000"/>
+          <w:lang w:eastAsia="es-AR"/>
+        </w:rPr>
+        <w:t>.</w:t>
+      </w:r>
+    </w:p>
+    <w:p>
+      <w:pPr>
+        <w:spacing w:after="0" w:line="240" w:lineRule="auto"/>
+        <w:rPr>
+          <w:rFonts w:ascii="Calibri" w:eastAsia="Times New Roman" w:hAnsi="Calibri" w:cs="Calibri"/>
+          <w:bCs/>
+          <w:color w:val="000000"/>
+          <w:lang w:eastAsia="es-AR"/>
+        </w:rPr>
+      </w:pPr>
+      <w:r>
+        <w:rPr>
+          <w:rFonts w:ascii="Calibri" w:eastAsia="Times New Roman" w:hAnsi="Calibri" w:cs="Calibri"/>
+          <w:bCs/>
+          <w:color w:val="000000"/>
+          <w:highlight w:val="yellow"/>
+          <w:lang w:eastAsia="es-AR"/>
+        </w:rPr>
+        <w:t>La tasa de rebote</w:t>
+      </w:r>
+      <w:r>
+        <w:rPr>
+          <w:rFonts w:ascii="Calibri" w:eastAsia="Times New Roman" w:hAnsi="Calibri" w:cs="Calibri"/>
+          <w:bCs/>
+          <w:color w:val="000000"/>
+          <w:lang w:eastAsia="es-AR"/>
+        </w:rPr>
+        <w:t xml:space="preserve"> en Universal Analytics se definía como el porcentaje de usuarios que llegan a una web y no realizan ninguna interacción antes de irse.</w:t>
+      </w:r>
+    </w:p>
+    <w:p>
+      <w:pPr>
+        <w:spacing w:after="0" w:line="240" w:lineRule="auto"/>
+        <w:rPr>
+          <w:rFonts w:ascii="Calibri" w:eastAsia="Times New Roman" w:hAnsi="Calibri" w:cs="Calibri"/>
+          <w:bCs/>
+          <w:color w:val="000000"/>
+          <w:lang w:eastAsia="es-AR"/>
+        </w:rPr>
+      </w:pPr>
+      <w:r>
+        <w:rPr>
+          <w:rFonts w:ascii="Calibri" w:eastAsia="Times New Roman" w:hAnsi="Calibri" w:cs="Calibri"/>
+          <w:bCs/>
+          <w:color w:val="000000"/>
+          <w:highlight w:val="yellow"/>
+          <w:lang w:eastAsia="es-AR"/>
+        </w:rPr>
+        <w:t>El tráfico referido</w:t>
+      </w:r>
+      <w:r>
+        <w:rPr>
+          <w:rFonts w:ascii="Calibri" w:eastAsia="Times New Roman" w:hAnsi="Calibri" w:cs="Calibri"/>
+          <w:bCs/>
+          <w:color w:val="000000"/>
+          <w:lang w:eastAsia="es-AR"/>
+        </w:rPr>
+        <w:t xml:space="preserve"> es el segmento de tráfico que llega a su sitio web a través de otra fuente, como un enlace en otro dominio</w:t>
+      </w:r>
+    </w:p>
+    <w:p>
+      <w:pPr>
+        <w:spacing w:after="0" w:line="240" w:lineRule="auto"/>
+        <w:rPr>
+          <w:rFonts w:ascii="Calibri" w:eastAsia="Times New Roman" w:hAnsi="Calibri" w:cs="Calibri"/>
+          <w:bCs/>
+          <w:color w:val="000000"/>
+          <w:lang w:eastAsia="es-AR"/>
+        </w:rPr>
+      </w:pPr>
+      <w:r>
+        <w:rPr>
+          <w:rFonts w:ascii="Calibri" w:eastAsia="Times New Roman" w:hAnsi="Calibri" w:cs="Calibri"/>
+          <w:bCs/>
+          <w:color w:val="000000"/>
+          <w:highlight w:val="yellow"/>
+          <w:lang w:eastAsia="es-AR"/>
+        </w:rPr>
+        <w:t>Los usuarios recurrentes</w:t>
+      </w:r>
+      <w:r>
+        <w:rPr>
+          <w:rFonts w:ascii="Calibri" w:eastAsia="Times New Roman" w:hAnsi="Calibri" w:cs="Calibri"/>
+          <w:bCs/>
+          <w:color w:val="000000"/>
+          <w:lang w:eastAsia="es-AR"/>
+        </w:rPr>
+        <w:t xml:space="preserve"> son aquellos que ya han visitado su sitio web o aplicación con anterioridad.</w:t>
+      </w:r>
+    </w:p>
+    <w:p>
+      <w:pPr>
+        <w:spacing w:after="0" w:line="240" w:lineRule="auto"/>
+        <w:rPr>
+          <w:rFonts w:ascii="Calibri" w:eastAsia="Times New Roman" w:hAnsi="Calibri" w:cs="Calibri"/>
+          <w:bCs/>
+          <w:color w:val="000000"/>
+          <w:lang w:eastAsia="es-AR"/>
+        </w:rPr>
+      </w:pPr>
+      <w:r>
+        <w:rPr>
+          <w:rFonts w:ascii="Calibri" w:eastAsia="Times New Roman" w:hAnsi="Calibri" w:cs="Calibri"/>
+          <w:bCs/>
+          <w:color w:val="000000"/>
+          <w:lang w:eastAsia="es-AR"/>
+        </w:rPr>
+        <w:t>Las conversiones representan las acciones que llevan a cabo los visitantes de una página web y que forman parte de los objetivos de un sitio web</w:t>
+      </w:r>
+      <w:r>
+        <w:rPr>
+          <w:rFonts w:ascii="Calibri" w:eastAsia="Times New Roman" w:hAnsi="Calibri" w:cs="Calibri"/>
+          <w:bCs/>
+          <w:color w:val="000000"/>
+          <w:lang w:eastAsia="es-AR"/>
+        </w:rPr>
+        <w:t xml:space="preserve"> (de todas maneras no importa porque no están disponibles los datos de conversiones)</w:t>
+      </w:r>
+    </w:p>
+    <w:p/>
+    <w:p>
+      <w:r>
+        <w:rPr>
+          <w:highlight w:val="yellow"/>
+        </w:rPr>
+        <w:t>Nuevo descubrimiento que google analytics tenía una opción para ver las dimensiones</w:t>
+      </w:r>
+    </w:p>
+    <w:p>
+      <w:r>
+        <w:t>Las dimensiones son atributos de los datos</w:t>
+      </w:r>
+      <w:r>
+        <w:t>.</w:t>
       </w:r>
     </w:p>
     <w:p>
@@ -383,12 +557,6 @@
       </w:r>
     </w:p>
     <w:p/>
-    <w:p/>
-    <w:p/>
-    <w:p/>
-    <w:p/>
-    <w:p/>
-    <w:p/>
     <w:tbl>
       <w:tblPr>
         <w:tblStyle w:val="Tablaconcuadrcula"/>
@@ -397,7 +565,7 @@
       </w:tblPr>
       <w:tblGrid>
         <w:gridCol w:w="3050"/>
-        <w:gridCol w:w="3924"/>
+        <w:gridCol w:w="4565"/>
         <w:gridCol w:w="1520"/>
         <w:gridCol w:w="2133"/>
       </w:tblGrid>
@@ -415,7 +583,7 @@
         </w:tc>
         <w:tc>
           <w:tcPr>
-            <w:tcW w:w="3924" w:type="dxa"/>
+            <w:tcW w:w="4561" w:type="dxa"/>
           </w:tcPr>
           <w:p>
             <w:r>
@@ -521,7 +689,7 @@
         </w:tc>
         <w:tc>
           <w:tcPr>
-            <w:tcW w:w="3924" w:type="dxa"/>
+            <w:tcW w:w="4561" w:type="dxa"/>
             <w:vAlign w:val="center"/>
           </w:tcPr>
           <w:p>
@@ -546,10 +714,10 @@
                   <v:path o:extrusionok="f" gradientshapeok="t" o:connecttype="rect"/>
                   <o:lock v:ext="edit" aspectratio="t"/>
                 </v:shapetype>
-                <v:shape id="_x0000_i1031" type="#_x0000_t75" style="width:169.5pt;height:36.75pt" o:ole="">
+                <v:shape id="_x0000_i1025" type="#_x0000_t75" style="width:199.7pt;height:43.45pt" o:ole="">
                   <v:imagedata r:id="rId7" o:title=""/>
                 </v:shape>
-                <o:OLEObject Type="Embed" ProgID="PBrush" ShapeID="_x0000_i1031" DrawAspect="Content" ObjectID="_1744212822" r:id="rId8"/>
+                <o:OLEObject Type="Embed" ProgID="PBrush" ShapeID="_x0000_i1025" DrawAspect="Content" ObjectID="_1744640133" r:id="rId8"/>
               </w:object>
             </w:r>
           </w:p>
@@ -568,8 +736,12 @@
         <w:tc>
           <w:tcPr>
             <w:tcW w:w="2133" w:type="dxa"/>
-          </w:tcPr>
-          <w:p>
+            <w:shd w:val="clear" w:color="auto" w:fill="auto"/>
+          </w:tcPr>
+          <w:p>
+            <w:r>
+              <w:t xml:space="preserve">Números enteros positivos </w:t>
+            </w:r>
             <w:r>
               <w:t>Por semana</w:t>
             </w:r>
@@ -585,27 +757,27 @@
           <w:p>
             <w:r>
               <w:object w:dxaOrig="2190" w:dyaOrig="330">
-                <v:shape id="_x0000_i1032" type="#_x0000_t75" style="width:109.5pt;height:16.5pt" o:ole="">
+                <v:shape id="_x0000_i1026" type="#_x0000_t75" style="width:109.35pt;height:17pt" o:ole="">
                   <v:imagedata r:id="rId9" o:title=""/>
                 </v:shape>
-                <o:OLEObject Type="Embed" ProgID="PBrush" ShapeID="_x0000_i1032" DrawAspect="Content" ObjectID="_1744212823" r:id="rId10"/>
+                <o:OLEObject Type="Embed" ProgID="PBrush" ShapeID="_x0000_i1026" DrawAspect="Content" ObjectID="_1744640134" r:id="rId10"/>
               </w:object>
             </w:r>
           </w:p>
         </w:tc>
         <w:tc>
           <w:tcPr>
-            <w:tcW w:w="3924" w:type="dxa"/>
+            <w:tcW w:w="4561" w:type="dxa"/>
             <w:vAlign w:val="center"/>
           </w:tcPr>
           <w:p/>
           <w:p>
             <w:r>
               <w:object w:dxaOrig="3555" w:dyaOrig="1035">
-                <v:shape id="_x0000_i1033" type="#_x0000_t75" style="width:177.75pt;height:51.75pt" o:ole="">
+                <v:shape id="_x0000_i1027" type="#_x0000_t75" style="width:177.3pt;height:51.6pt" o:ole="">
                   <v:imagedata r:id="rId11" o:title=""/>
                 </v:shape>
-                <o:OLEObject Type="Embed" ProgID="PBrush" ShapeID="_x0000_i1033" DrawAspect="Content" ObjectID="_1744212824" r:id="rId12"/>
+                <o:OLEObject Type="Embed" ProgID="PBrush" ShapeID="_x0000_i1027" DrawAspect="Content" ObjectID="_1744640135" r:id="rId12"/>
               </w:object>
             </w:r>
           </w:p>
@@ -624,6 +796,7 @@
         <w:tc>
           <w:tcPr>
             <w:tcW w:w="2133" w:type="dxa"/>
+            <w:shd w:val="clear" w:color="auto" w:fill="auto"/>
           </w:tcPr>
           <w:p>
             <w:r>
@@ -641,10 +814,10 @@
           <w:p>
             <w:r>
               <w:object w:dxaOrig="2235" w:dyaOrig="510">
-                <v:shape id="_x0000_i1034" type="#_x0000_t75" style="width:111.75pt;height:25.5pt" o:ole="">
+                <v:shape id="_x0000_i1028" type="#_x0000_t75" style="width:112.1pt;height:25.15pt" o:ole="">
                   <v:imagedata r:id="rId13" o:title=""/>
                 </v:shape>
-                <o:OLEObject Type="Embed" ProgID="PBrush" ShapeID="_x0000_i1034" DrawAspect="Content" ObjectID="_1744212825" r:id="rId14"/>
+                <o:OLEObject Type="Embed" ProgID="PBrush" ShapeID="_x0000_i1028" DrawAspect="Content" ObjectID="_1744640136" r:id="rId14"/>
               </w:object>
             </w:r>
           </w:p>
@@ -652,16 +825,16 @@
         </w:tc>
         <w:tc>
           <w:tcPr>
-            <w:tcW w:w="3924" w:type="dxa"/>
+            <w:tcW w:w="4561" w:type="dxa"/>
             <w:vAlign w:val="center"/>
           </w:tcPr>
           <w:p>
             <w:r>
               <w:object w:dxaOrig="3570" w:dyaOrig="645">
-                <v:shape id="_x0000_i1035" type="#_x0000_t75" style="width:178.5pt;height:32.25pt" o:ole="">
+                <v:shape id="_x0000_i1029" type="#_x0000_t75" style="width:201.75pt;height:36pt" o:ole="">
                   <v:imagedata r:id="rId15" o:title=""/>
                 </v:shape>
-                <o:OLEObject Type="Embed" ProgID="PBrush" ShapeID="_x0000_i1035" DrawAspect="Content" ObjectID="_1744212826" r:id="rId16"/>
+                <o:OLEObject Type="Embed" ProgID="PBrush" ShapeID="_x0000_i1029" DrawAspect="Content" ObjectID="_1744640137" r:id="rId16"/>
               </w:object>
             </w:r>
           </w:p>
@@ -680,19 +853,11 @@
         <w:tc>
           <w:tcPr>
             <w:tcW w:w="2133" w:type="dxa"/>
-            <w:shd w:val="clear" w:color="auto" w:fill="FFFF00"/>
-          </w:tcPr>
-          <w:p>
-            <w:pPr>
-              <w:rPr>
-                <w:highlight w:val="yellow"/>
-              </w:rPr>
-            </w:pPr>
-            <w:r>
-              <w:rPr>
-                <w:highlight w:val="yellow"/>
-              </w:rPr>
-              <w:t>completar</w:t>
+            <w:shd w:val="clear" w:color="auto" w:fill="auto"/>
+          </w:tcPr>
+          <w:p>
+            <w:r>
+              <w:t>Tiempo en minutos, segundos</w:t>
             </w:r>
           </w:p>
         </w:tc>
@@ -706,27 +871,27 @@
           <w:p>
             <w:r>
               <w:object w:dxaOrig="2160" w:dyaOrig="315">
-                <v:shape id="_x0000_i1036" type="#_x0000_t75" style="width:108pt;height:15.75pt" o:ole="">
+                <v:shape id="_x0000_i1030" type="#_x0000_t75" style="width:108.7pt;height:15.6pt" o:ole="">
                   <v:imagedata r:id="rId17" o:title=""/>
                 </v:shape>
-                <o:OLEObject Type="Embed" ProgID="PBrush" ShapeID="_x0000_i1036" DrawAspect="Content" ObjectID="_1744212827" r:id="rId18"/>
+                <o:OLEObject Type="Embed" ProgID="PBrush" ShapeID="_x0000_i1030" DrawAspect="Content" ObjectID="_1744640138" r:id="rId18"/>
               </w:object>
             </w:r>
           </w:p>
         </w:tc>
         <w:tc>
           <w:tcPr>
-            <w:tcW w:w="3924" w:type="dxa"/>
+            <w:tcW w:w="4561" w:type="dxa"/>
             <w:vAlign w:val="center"/>
           </w:tcPr>
           <w:p/>
           <w:p>
             <w:r>
               <w:object w:dxaOrig="3330" w:dyaOrig="495">
-                <v:shape id="_x0000_i1037" type="#_x0000_t75" style="width:166.5pt;height:24.75pt" o:ole="">
+                <v:shape id="_x0000_i1031" type="#_x0000_t75" style="width:194.25pt;height:28.55pt" o:ole="">
                   <v:imagedata r:id="rId19" o:title=""/>
                 </v:shape>
-                <o:OLEObject Type="Embed" ProgID="PBrush" ShapeID="_x0000_i1037" DrawAspect="Content" ObjectID="_1744212828" r:id="rId20"/>
+                <o:OLEObject Type="Embed" ProgID="PBrush" ShapeID="_x0000_i1031" DrawAspect="Content" ObjectID="_1744640139" r:id="rId20"/>
               </w:object>
             </w:r>
           </w:p>
@@ -745,14 +910,12 @@
         <w:tc>
           <w:tcPr>
             <w:tcW w:w="2133" w:type="dxa"/>
-            <w:shd w:val="clear" w:color="auto" w:fill="FFFF00"/>
-          </w:tcPr>
-          <w:p>
-            <w:pPr>
-              <w:rPr>
-                <w:highlight w:val="yellow"/>
-              </w:rPr>
-            </w:pPr>
+            <w:shd w:val="clear" w:color="auto" w:fill="auto"/>
+          </w:tcPr>
+          <w:p>
+            <w:r>
+              <w:t>Números enteros positivos  de 0 a 100 %</w:t>
+            </w:r>
           </w:p>
         </w:tc>
       </w:tr>
@@ -765,27 +928,27 @@
           <w:p>
             <w:r>
               <w:object w:dxaOrig="2145" w:dyaOrig="330">
-                <v:shape id="_x0000_i1038" type="#_x0000_t75" style="width:107.25pt;height:16.5pt" o:ole="">
+                <v:shape id="_x0000_i1032" type="#_x0000_t75" style="width:107.3pt;height:17pt" o:ole="">
                   <v:imagedata r:id="rId21" o:title=""/>
                 </v:shape>
-                <o:OLEObject Type="Embed" ProgID="PBrush" ShapeID="_x0000_i1038" DrawAspect="Content" ObjectID="_1744212829" r:id="rId22"/>
+                <o:OLEObject Type="Embed" ProgID="PBrush" ShapeID="_x0000_i1032" DrawAspect="Content" ObjectID="_1744640140" r:id="rId22"/>
               </w:object>
             </w:r>
           </w:p>
         </w:tc>
         <w:tc>
           <w:tcPr>
-            <w:tcW w:w="3924" w:type="dxa"/>
+            <w:tcW w:w="4561" w:type="dxa"/>
             <w:vAlign w:val="center"/>
           </w:tcPr>
           <w:p/>
           <w:p>
             <w:r>
               <w:object w:dxaOrig="3660" w:dyaOrig="885">
-                <v:shape id="_x0000_i1039" type="#_x0000_t75" style="width:183pt;height:44.25pt" o:ole="">
+                <v:shape id="_x0000_i1033" type="#_x0000_t75" style="width:217.35pt;height:52.3pt" o:ole="">
                   <v:imagedata r:id="rId23" o:title=""/>
                 </v:shape>
-                <o:OLEObject Type="Embed" ProgID="PBrush" ShapeID="_x0000_i1039" DrawAspect="Content" ObjectID="_1744212830" r:id="rId24"/>
+                <o:OLEObject Type="Embed" ProgID="PBrush" ShapeID="_x0000_i1033" DrawAspect="Content" ObjectID="_1744640141" r:id="rId24"/>
               </w:object>
             </w:r>
           </w:p>
@@ -804,14 +967,12 @@
         <w:tc>
           <w:tcPr>
             <w:tcW w:w="2133" w:type="dxa"/>
-            <w:shd w:val="clear" w:color="auto" w:fill="FFFF00"/>
-          </w:tcPr>
-          <w:p>
-            <w:pPr>
-              <w:rPr>
-                <w:highlight w:val="yellow"/>
-              </w:rPr>
-            </w:pPr>
+            <w:shd w:val="clear" w:color="auto" w:fill="auto"/>
+          </w:tcPr>
+          <w:p>
+            <w:r>
+              <w:t>Números enteros positivos  de 0 a 100 %</w:t>
+            </w:r>
           </w:p>
         </w:tc>
       </w:tr>
@@ -824,27 +985,27 @@
           <w:p>
             <w:r>
               <w:object w:dxaOrig="2190" w:dyaOrig="525">
-                <v:shape id="_x0000_i1040" type="#_x0000_t75" style="width:109.5pt;height:26.25pt" o:ole="">
+                <v:shape id="_x0000_i1034" type="#_x0000_t75" style="width:109.35pt;height:26.5pt" o:ole="">
                   <v:imagedata r:id="rId25" o:title=""/>
                 </v:shape>
-                <o:OLEObject Type="Embed" ProgID="PBrush" ShapeID="_x0000_i1040" DrawAspect="Content" ObjectID="_1744212831" r:id="rId26"/>
+                <o:OLEObject Type="Embed" ProgID="PBrush" ShapeID="_x0000_i1034" DrawAspect="Content" ObjectID="_1744640142" r:id="rId26"/>
               </w:object>
             </w:r>
           </w:p>
         </w:tc>
         <w:tc>
           <w:tcPr>
-            <w:tcW w:w="3924" w:type="dxa"/>
+            <w:tcW w:w="4561" w:type="dxa"/>
             <w:vAlign w:val="center"/>
           </w:tcPr>
           <w:p/>
           <w:p>
             <w:r>
               <w:object w:dxaOrig="3615" w:dyaOrig="1260">
-                <v:shape id="_x0000_i1041" type="#_x0000_t75" style="width:180.75pt;height:63pt" o:ole="">
+                <v:shape id="_x0000_i1035" type="#_x0000_t75" style="width:201.75pt;height:69.95pt" o:ole="">
                   <v:imagedata r:id="rId27" o:title=""/>
                 </v:shape>
-                <o:OLEObject Type="Embed" ProgID="PBrush" ShapeID="_x0000_i1041" DrawAspect="Content" ObjectID="_1744212832" r:id="rId28"/>
+                <o:OLEObject Type="Embed" ProgID="PBrush" ShapeID="_x0000_i1035" DrawAspect="Content" ObjectID="_1744640143" r:id="rId28"/>
               </w:object>
             </w:r>
           </w:p>
@@ -863,14 +1024,12 @@
         <w:tc>
           <w:tcPr>
             <w:tcW w:w="2133" w:type="dxa"/>
-            <w:shd w:val="clear" w:color="auto" w:fill="FFFF00"/>
-          </w:tcPr>
-          <w:p>
-            <w:pPr>
-              <w:rPr>
-                <w:highlight w:val="yellow"/>
-              </w:rPr>
-            </w:pPr>
+            <w:shd w:val="clear" w:color="auto" w:fill="auto"/>
+          </w:tcPr>
+          <w:p>
+            <w:r>
+              <w:t xml:space="preserve">Números enteros positivos </w:t>
+            </w:r>
           </w:p>
         </w:tc>
       </w:tr>
@@ -883,27 +1042,27 @@
           <w:p>
             <w:r>
               <w:object w:dxaOrig="2220" w:dyaOrig="345">
-                <v:shape id="_x0000_i1042" type="#_x0000_t75" style="width:111pt;height:17.25pt" o:ole="">
+                <v:shape id="_x0000_i1036" type="#_x0000_t75" style="width:111.4pt;height:17pt" o:ole="">
                   <v:imagedata r:id="rId29" o:title=""/>
                 </v:shape>
-                <o:OLEObject Type="Embed" ProgID="PBrush" ShapeID="_x0000_i1042" DrawAspect="Content" ObjectID="_1744212833" r:id="rId30"/>
+                <o:OLEObject Type="Embed" ProgID="PBrush" ShapeID="_x0000_i1036" DrawAspect="Content" ObjectID="_1744640144" r:id="rId30"/>
               </w:object>
             </w:r>
           </w:p>
         </w:tc>
         <w:tc>
           <w:tcPr>
-            <w:tcW w:w="3924" w:type="dxa"/>
+            <w:tcW w:w="4561" w:type="dxa"/>
             <w:vAlign w:val="center"/>
           </w:tcPr>
           <w:p/>
           <w:p>
             <w:r>
               <w:object w:dxaOrig="2970" w:dyaOrig="660">
-                <v:shape id="_x0000_i1043" type="#_x0000_t75" style="width:148.5pt;height:33pt" o:ole="">
+                <v:shape id="_x0000_i1037" type="#_x0000_t75" style="width:173.9pt;height:38.05pt" o:ole="">
                   <v:imagedata r:id="rId31" o:title=""/>
                 </v:shape>
-                <o:OLEObject Type="Embed" ProgID="PBrush" ShapeID="_x0000_i1043" DrawAspect="Content" ObjectID="_1744212834" r:id="rId32"/>
+                <o:OLEObject Type="Embed" ProgID="PBrush" ShapeID="_x0000_i1037" DrawAspect="Content" ObjectID="_1744640145" r:id="rId32"/>
               </w:object>
             </w:r>
           </w:p>
@@ -922,19 +1081,16 @@
         <w:tc>
           <w:tcPr>
             <w:tcW w:w="2133" w:type="dxa"/>
-            <w:shd w:val="clear" w:color="auto" w:fill="FFFF00"/>
-          </w:tcPr>
-          <w:p>
-            <w:pPr>
-              <w:rPr>
-                <w:highlight w:val="yellow"/>
-              </w:rPr>
-            </w:pPr>
+            <w:shd w:val="clear" w:color="auto" w:fill="auto"/>
+          </w:tcPr>
+          <w:p>
+            <w:r>
+              <w:t>Números enteros positivos</w:t>
+            </w:r>
           </w:p>
         </w:tc>
       </w:tr>
     </w:tbl>
-    <w:p/>
     <w:p/>
     <w:tbl>
       <w:tblPr>
@@ -946,8 +1102,8 @@
       <w:tblGrid>
         <w:gridCol w:w="1980"/>
         <w:gridCol w:w="567"/>
-        <w:gridCol w:w="584"/>
-        <w:gridCol w:w="492"/>
+        <w:gridCol w:w="567"/>
+        <w:gridCol w:w="509"/>
         <w:gridCol w:w="492"/>
         <w:gridCol w:w="584"/>
         <w:gridCol w:w="584"/>
@@ -977,7 +1133,12 @@
           <w:tcPr>
             <w:tcW w:w="1980" w:type="dxa"/>
           </w:tcPr>
-          <w:p/>
+          <w:p>
+            <w:r>
+              <w:lastRenderedPageBreak/>
+              <w:t>segmentos</w:t>
+            </w:r>
+          </w:p>
         </w:tc>
         <w:tc>
           <w:tcPr>
@@ -1008,6 +1169,48 @@
         </w:tc>
         <w:tc>
           <w:tcPr>
+            <w:tcW w:w="567" w:type="dxa"/>
+            <w:textDirection w:val="btLr"/>
+          </w:tcPr>
+          <w:p>
+            <w:pPr>
+              <w:ind w:left="113" w:right="113"/>
+            </w:pPr>
+            <w:r>
+              <w:t>visitantes que no realizan conversiones</w:t>
+            </w:r>
+          </w:p>
+        </w:tc>
+        <w:tc>
+          <w:tcPr>
+            <w:tcW w:w="509" w:type="dxa"/>
+            <w:textDirection w:val="btLr"/>
+          </w:tcPr>
+          <w:p>
+            <w:pPr>
+              <w:ind w:left="113" w:right="113"/>
+            </w:pPr>
+            <w:r>
+              <w:t>usuarios nuevos</w:t>
+            </w:r>
+          </w:p>
+        </w:tc>
+        <w:tc>
+          <w:tcPr>
+            <w:tcW w:w="492" w:type="dxa"/>
+            <w:textDirection w:val="btLr"/>
+          </w:tcPr>
+          <w:p>
+            <w:pPr>
+              <w:ind w:left="113" w:right="113"/>
+            </w:pPr>
+            <w:r>
+              <w:t>usuarios de varias sesiones</w:t>
+            </w:r>
+          </w:p>
+        </w:tc>
+        <w:tc>
+          <w:tcPr>
             <w:tcW w:w="584" w:type="dxa"/>
             <w:textDirection w:val="btLr"/>
           </w:tcPr>
@@ -1016,48 +1219,9 @@
               <w:ind w:left="113" w:right="113"/>
             </w:pPr>
             <w:r>
-              <w:t>visitantes que no realizan conversiones</w:t>
-            </w:r>
-          </w:p>
-        </w:tc>
-        <w:tc>
-          <w:tcPr>
-            <w:tcW w:w="492" w:type="dxa"/>
-            <w:textDirection w:val="btLr"/>
-          </w:tcPr>
-          <w:p>
-            <w:pPr>
-              <w:ind w:left="113" w:right="113"/>
-            </w:pPr>
-            <w:r>
-              <w:t>usuarios nuevos</w:t>
-            </w:r>
-          </w:p>
-        </w:tc>
-        <w:tc>
-          <w:tcPr>
-            <w:tcW w:w="492" w:type="dxa"/>
-            <w:textDirection w:val="btLr"/>
-          </w:tcPr>
-          <w:p>
-            <w:pPr>
-              <w:ind w:left="113" w:right="113"/>
-            </w:pPr>
-            <w:r>
-              <w:t>usuarios de varias sesiones</w:t>
-            </w:r>
-          </w:p>
-        </w:tc>
-        <w:tc>
-          <w:tcPr>
-            <w:tcW w:w="584" w:type="dxa"/>
-            <w:textDirection w:val="btLr"/>
-          </w:tcPr>
-          <w:p>
-            <w:pPr>
-              <w:ind w:left="113" w:right="113"/>
-            </w:pPr>
-            <w:r>
+              <w:rPr>
+                <w:color w:val="FF0000"/>
+              </w:rPr>
               <w:t>usuarios recurrentes</w:t>
             </w:r>
           </w:p>
@@ -1346,13 +1510,13 @@
         </w:tc>
         <w:tc>
           <w:tcPr>
-            <w:tcW w:w="584" w:type="dxa"/>
+            <w:tcW w:w="567" w:type="dxa"/>
           </w:tcPr>
           <w:p/>
         </w:tc>
         <w:tc>
           <w:tcPr>
-            <w:tcW w:w="492" w:type="dxa"/>
+            <w:tcW w:w="509" w:type="dxa"/>
           </w:tcPr>
           <w:p/>
         </w:tc>
@@ -1563,16 +1727,168 @@
             </w:pPr>
             <w:r>
               <w:rPr>
-                <w:highlight w:val="yellow"/>
-              </w:rPr>
-              <w:t>Si</w:t>
+                <w:highlight w:val="red"/>
+              </w:rPr>
+              <w:t>No</w:t>
+            </w:r>
+          </w:p>
+        </w:tc>
+        <w:tc>
+          <w:tcPr>
+            <w:tcW w:w="567" w:type="dxa"/>
+            <w:vAlign w:val="center"/>
+          </w:tcPr>
+          <w:p>
+            <w:pPr>
+              <w:jc w:val="center"/>
+              <w:rPr>
+                <w:highlight w:val="yellow"/>
+              </w:rPr>
+            </w:pPr>
+            <w:r>
+              <w:rPr>
+                <w:highlight w:val="red"/>
+              </w:rPr>
+              <w:t>No</w:t>
+            </w:r>
+          </w:p>
+        </w:tc>
+        <w:tc>
+          <w:tcPr>
+            <w:tcW w:w="509" w:type="dxa"/>
+          </w:tcPr>
+          <w:p>
+            <w:pPr>
+              <w:jc w:val="center"/>
+              <w:rPr>
+                <w:highlight w:val="yellow"/>
+              </w:rPr>
+            </w:pPr>
+            <w:r>
+              <w:rPr>
+                <w:highlight w:val="yellow"/>
+              </w:rPr>
+              <w:t>Si</w:t>
+            </w:r>
+          </w:p>
+        </w:tc>
+        <w:tc>
+          <w:tcPr>
+            <w:tcW w:w="492" w:type="dxa"/>
+          </w:tcPr>
+          <w:p>
+            <w:pPr>
+              <w:jc w:val="center"/>
+              <w:rPr>
+                <w:highlight w:val="yellow"/>
+              </w:rPr>
+            </w:pPr>
+            <w:r>
+              <w:rPr>
+                <w:highlight w:val="red"/>
+              </w:rPr>
+              <w:t>No</w:t>
             </w:r>
           </w:p>
         </w:tc>
         <w:tc>
           <w:tcPr>
             <w:tcW w:w="584" w:type="dxa"/>
-            <w:vAlign w:val="center"/>
+          </w:tcPr>
+          <w:p>
+            <w:pPr>
+              <w:jc w:val="center"/>
+              <w:rPr>
+                <w:highlight w:val="yellow"/>
+              </w:rPr>
+            </w:pPr>
+            <w:r>
+              <w:rPr>
+                <w:highlight w:val="yellow"/>
+              </w:rPr>
+              <w:t>Si</w:t>
+            </w:r>
+          </w:p>
+        </w:tc>
+        <w:tc>
+          <w:tcPr>
+            <w:tcW w:w="584" w:type="dxa"/>
+          </w:tcPr>
+          <w:p>
+            <w:pPr>
+              <w:jc w:val="center"/>
+              <w:rPr>
+                <w:highlight w:val="yellow"/>
+              </w:rPr>
+            </w:pPr>
+            <w:r>
+              <w:rPr>
+                <w:highlight w:val="red"/>
+              </w:rPr>
+              <w:t>No</w:t>
+            </w:r>
+          </w:p>
+        </w:tc>
+        <w:tc>
+          <w:tcPr>
+            <w:tcW w:w="567" w:type="dxa"/>
+          </w:tcPr>
+          <w:p>
+            <w:pPr>
+              <w:jc w:val="center"/>
+              <w:rPr>
+                <w:highlight w:val="yellow"/>
+              </w:rPr>
+            </w:pPr>
+            <w:r>
+              <w:rPr>
+                <w:highlight w:val="yellow"/>
+              </w:rPr>
+              <w:t>Si</w:t>
+            </w:r>
+          </w:p>
+        </w:tc>
+        <w:tc>
+          <w:tcPr>
+            <w:tcW w:w="584" w:type="dxa"/>
+          </w:tcPr>
+          <w:p>
+            <w:pPr>
+              <w:jc w:val="center"/>
+              <w:rPr>
+                <w:highlight w:val="yellow"/>
+              </w:rPr>
+            </w:pPr>
+            <w:r>
+              <w:rPr>
+                <w:highlight w:val="yellow"/>
+              </w:rPr>
+              <w:t>Si</w:t>
+            </w:r>
+          </w:p>
+        </w:tc>
+        <w:tc>
+          <w:tcPr>
+            <w:tcW w:w="708" w:type="dxa"/>
+          </w:tcPr>
+          <w:p>
+            <w:pPr>
+              <w:jc w:val="center"/>
+              <w:rPr>
+                <w:highlight w:val="yellow"/>
+              </w:rPr>
+            </w:pPr>
+            <w:r>
+              <w:rPr>
+                <w:highlight w:val="yellow"/>
+              </w:rPr>
+              <w:t>Si</w:t>
+            </w:r>
+          </w:p>
+        </w:tc>
+        <w:tc>
+          <w:tcPr>
+            <w:tcW w:w="584" w:type="dxa"/>
           </w:tcPr>
           <w:p>
             <w:pPr>
@@ -1621,123 +1937,9 @@
             </w:pPr>
             <w:r>
               <w:rPr>
-                <w:highlight w:val="yellow"/>
-              </w:rPr>
-              <w:t>Si</w:t>
-            </w:r>
-          </w:p>
-        </w:tc>
-        <w:tc>
-          <w:tcPr>
-            <w:tcW w:w="584" w:type="dxa"/>
-          </w:tcPr>
-          <w:p>
-            <w:pPr>
-              <w:jc w:val="center"/>
-              <w:rPr>
-                <w:highlight w:val="yellow"/>
-              </w:rPr>
-            </w:pPr>
-            <w:r>
-              <w:rPr>
-                <w:highlight w:val="yellow"/>
-              </w:rPr>
-              <w:t>Si</w:t>
-            </w:r>
-          </w:p>
-        </w:tc>
-        <w:tc>
-          <w:tcPr>
-            <w:tcW w:w="584" w:type="dxa"/>
-          </w:tcPr>
-          <w:p>
-            <w:pPr>
-              <w:jc w:val="center"/>
-              <w:rPr>
-                <w:highlight w:val="yellow"/>
-              </w:rPr>
-            </w:pPr>
-            <w:r>
-              <w:rPr>
-                <w:highlight w:val="yellow"/>
-              </w:rPr>
-              <w:t>Si</w:t>
-            </w:r>
-          </w:p>
-        </w:tc>
-        <w:tc>
-          <w:tcPr>
-            <w:tcW w:w="567" w:type="dxa"/>
-          </w:tcPr>
-          <w:p>
-            <w:pPr>
-              <w:jc w:val="center"/>
-              <w:rPr>
-                <w:highlight w:val="yellow"/>
-              </w:rPr>
-            </w:pPr>
-            <w:r>
-              <w:rPr>
-                <w:highlight w:val="yellow"/>
-              </w:rPr>
-              <w:t>Si</w:t>
-            </w:r>
-          </w:p>
-        </w:tc>
-        <w:tc>
-          <w:tcPr>
-            <w:tcW w:w="584" w:type="dxa"/>
-          </w:tcPr>
-          <w:p>
-            <w:pPr>
-              <w:jc w:val="center"/>
-              <w:rPr>
-                <w:highlight w:val="yellow"/>
-              </w:rPr>
-            </w:pPr>
-            <w:r>
-              <w:rPr>
-                <w:highlight w:val="yellow"/>
-              </w:rPr>
-              <w:t>Si</w:t>
-            </w:r>
-          </w:p>
-        </w:tc>
-        <w:tc>
-          <w:tcPr>
-            <w:tcW w:w="708" w:type="dxa"/>
-          </w:tcPr>
-          <w:p>
-            <w:pPr>
-              <w:jc w:val="center"/>
-              <w:rPr>
-                <w:highlight w:val="yellow"/>
-              </w:rPr>
-            </w:pPr>
-            <w:r>
-              <w:rPr>
-                <w:highlight w:val="yellow"/>
-              </w:rPr>
-              <w:t>Si</w:t>
-            </w:r>
-          </w:p>
-        </w:tc>
-        <w:tc>
-          <w:tcPr>
-            <w:tcW w:w="584" w:type="dxa"/>
-          </w:tcPr>
-          <w:p>
-            <w:pPr>
-              <w:jc w:val="center"/>
-              <w:rPr>
-                <w:highlight w:val="yellow"/>
-              </w:rPr>
-            </w:pPr>
-            <w:r>
-              <w:rPr>
-                <w:highlight w:val="yellow"/>
-              </w:rPr>
-              <w:t>Si</w:t>
+                <w:highlight w:val="red"/>
+              </w:rPr>
+              <w:t>No</w:t>
             </w:r>
           </w:p>
         </w:tc>
@@ -1762,44 +1964,6 @@
         </w:tc>
         <w:tc>
           <w:tcPr>
-            <w:tcW w:w="492" w:type="dxa"/>
-          </w:tcPr>
-          <w:p>
-            <w:pPr>
-              <w:jc w:val="center"/>
-              <w:rPr>
-                <w:highlight w:val="yellow"/>
-              </w:rPr>
-            </w:pPr>
-            <w:r>
-              <w:rPr>
-                <w:highlight w:val="yellow"/>
-              </w:rPr>
-              <w:t>Si</w:t>
-            </w:r>
-          </w:p>
-        </w:tc>
-        <w:tc>
-          <w:tcPr>
-            <w:tcW w:w="492" w:type="dxa"/>
-          </w:tcPr>
-          <w:p>
-            <w:pPr>
-              <w:jc w:val="center"/>
-              <w:rPr>
-                <w:highlight w:val="yellow"/>
-              </w:rPr>
-            </w:pPr>
-            <w:r>
-              <w:rPr>
-                <w:highlight w:val="yellow"/>
-              </w:rPr>
-              <w:t>Si</w:t>
-            </w:r>
-          </w:p>
-        </w:tc>
-        <w:tc>
-          <w:tcPr>
             <w:tcW w:w="574" w:type="dxa"/>
           </w:tcPr>
           <w:p>
@@ -1887,85 +2051,85 @@
             </w:pPr>
             <w:r>
               <w:rPr>
-                <w:highlight w:val="yellow"/>
-              </w:rPr>
-              <w:t>Si</w:t>
-            </w:r>
-          </w:p>
-        </w:tc>
-        <w:tc>
-          <w:tcPr>
-            <w:tcW w:w="567" w:type="dxa"/>
-          </w:tcPr>
-          <w:p>
-            <w:pPr>
-              <w:jc w:val="center"/>
-              <w:rPr>
-                <w:highlight w:val="yellow"/>
-              </w:rPr>
-            </w:pPr>
-            <w:r>
-              <w:rPr>
-                <w:highlight w:val="yellow"/>
-              </w:rPr>
-              <w:t>Si</w:t>
-            </w:r>
-          </w:p>
-        </w:tc>
-        <w:tc>
-          <w:tcPr>
-            <w:tcW w:w="567" w:type="dxa"/>
-          </w:tcPr>
-          <w:p>
-            <w:pPr>
-              <w:jc w:val="center"/>
-              <w:rPr>
-                <w:highlight w:val="yellow"/>
-              </w:rPr>
-            </w:pPr>
-            <w:r>
-              <w:rPr>
-                <w:highlight w:val="yellow"/>
-              </w:rPr>
-              <w:t>Si</w:t>
-            </w:r>
-          </w:p>
-        </w:tc>
-        <w:tc>
-          <w:tcPr>
-            <w:tcW w:w="567" w:type="dxa"/>
-          </w:tcPr>
-          <w:p>
-            <w:pPr>
-              <w:jc w:val="center"/>
-              <w:rPr>
-                <w:highlight w:val="yellow"/>
-              </w:rPr>
-            </w:pPr>
-            <w:r>
-              <w:rPr>
-                <w:highlight w:val="yellow"/>
-              </w:rPr>
-              <w:t>Si</w:t>
-            </w:r>
-          </w:p>
-        </w:tc>
-        <w:tc>
-          <w:tcPr>
-            <w:tcW w:w="567" w:type="dxa"/>
-          </w:tcPr>
-          <w:p>
-            <w:pPr>
-              <w:jc w:val="center"/>
-              <w:rPr>
-                <w:highlight w:val="yellow"/>
-              </w:rPr>
-            </w:pPr>
-            <w:r>
-              <w:rPr>
-                <w:highlight w:val="yellow"/>
-              </w:rPr>
-              <w:t>Si</w:t>
+                <w:highlight w:val="red"/>
+              </w:rPr>
+              <w:t>No</w:t>
+            </w:r>
+          </w:p>
+        </w:tc>
+        <w:tc>
+          <w:tcPr>
+            <w:tcW w:w="567" w:type="dxa"/>
+          </w:tcPr>
+          <w:p>
+            <w:pPr>
+              <w:jc w:val="center"/>
+              <w:rPr>
+                <w:highlight w:val="yellow"/>
+              </w:rPr>
+            </w:pPr>
+            <w:r>
+              <w:rPr>
+                <w:highlight w:val="yellow"/>
+              </w:rPr>
+              <w:t>Si</w:t>
+            </w:r>
+          </w:p>
+        </w:tc>
+        <w:tc>
+          <w:tcPr>
+            <w:tcW w:w="567" w:type="dxa"/>
+          </w:tcPr>
+          <w:p>
+            <w:pPr>
+              <w:jc w:val="center"/>
+              <w:rPr>
+                <w:highlight w:val="yellow"/>
+              </w:rPr>
+            </w:pPr>
+            <w:r>
+              <w:rPr>
+                <w:highlight w:val="red"/>
+              </w:rPr>
+              <w:t>No</w:t>
+            </w:r>
+          </w:p>
+        </w:tc>
+        <w:tc>
+          <w:tcPr>
+            <w:tcW w:w="567" w:type="dxa"/>
+          </w:tcPr>
+          <w:p>
+            <w:pPr>
+              <w:jc w:val="center"/>
+              <w:rPr>
+                <w:highlight w:val="yellow"/>
+              </w:rPr>
+            </w:pPr>
+            <w:r>
+              <w:rPr>
+                <w:highlight w:val="red"/>
+              </w:rPr>
+              <w:t>No</w:t>
+            </w:r>
+          </w:p>
+        </w:tc>
+        <w:tc>
+          <w:tcPr>
+            <w:tcW w:w="567" w:type="dxa"/>
+          </w:tcPr>
+          <w:p>
+            <w:pPr>
+              <w:jc w:val="center"/>
+              <w:rPr>
+                <w:highlight w:val="yellow"/>
+              </w:rPr>
+            </w:pPr>
+            <w:r>
+              <w:rPr>
+                <w:highlight w:val="red"/>
+              </w:rPr>
+              <w:t>No</w:t>
             </w:r>
           </w:p>
         </w:tc>
@@ -1982,10 +2146,10 @@
           <w:p>
             <w:r>
               <w:object w:dxaOrig="2190" w:dyaOrig="330">
-                <v:shape id="_x0000_i1025" type="#_x0000_t75" style="width:109.5pt;height:16.5pt" o:ole="">
+                <v:shape id="_x0000_i1038" type="#_x0000_t75" style="width:109.35pt;height:17pt" o:ole="">
                   <v:imagedata r:id="rId9" o:title=""/>
                 </v:shape>
-                <o:OLEObject Type="Embed" ProgID="PBrush" ShapeID="_x0000_i1025" DrawAspect="Content" ObjectID="_1744212835" r:id="rId33"/>
+                <o:OLEObject Type="Embed" ProgID="PBrush" ShapeID="_x0000_i1038" DrawAspect="Content" ObjectID="_1744640146" r:id="rId33"/>
               </w:object>
             </w:r>
           </w:p>
@@ -2012,7 +2176,7 @@
         </w:tc>
         <w:tc>
           <w:tcPr>
-            <w:tcW w:w="584" w:type="dxa"/>
+            <w:tcW w:w="567" w:type="dxa"/>
             <w:vAlign w:val="center"/>
           </w:tcPr>
           <w:p>
@@ -2032,7 +2196,7 @@
         </w:tc>
         <w:tc>
           <w:tcPr>
-            <w:tcW w:w="492" w:type="dxa"/>
+            <w:tcW w:w="509" w:type="dxa"/>
           </w:tcPr>
           <w:p>
             <w:pPr>
@@ -2423,10 +2587,10 @@
           <w:p>
             <w:r>
               <w:object w:dxaOrig="2235" w:dyaOrig="510">
-                <v:shape id="_x0000_i1026" type="#_x0000_t75" style="width:111.75pt;height:25.5pt" o:ole="">
+                <v:shape id="_x0000_i1039" type="#_x0000_t75" style="width:112.1pt;height:25.15pt" o:ole="">
                   <v:imagedata r:id="rId13" o:title=""/>
                 </v:shape>
-                <o:OLEObject Type="Embed" ProgID="PBrush" ShapeID="_x0000_i1026" DrawAspect="Content" ObjectID="_1744212836" r:id="rId34"/>
+                <o:OLEObject Type="Embed" ProgID="PBrush" ShapeID="_x0000_i1039" DrawAspect="Content" ObjectID="_1744640147" r:id="rId34"/>
               </w:object>
             </w:r>
           </w:p>
@@ -2440,17 +2604,169 @@
             <w:pPr>
               <w:jc w:val="center"/>
             </w:pPr>
+            <w:r>
+              <w:rPr>
+                <w:highlight w:val="red"/>
+              </w:rPr>
+              <w:t>No</w:t>
+            </w:r>
+          </w:p>
+        </w:tc>
+        <w:tc>
+          <w:tcPr>
+            <w:tcW w:w="567" w:type="dxa"/>
+            <w:vAlign w:val="center"/>
+          </w:tcPr>
+          <w:p>
+            <w:pPr>
+              <w:jc w:val="center"/>
+            </w:pPr>
+            <w:r>
+              <w:rPr>
+                <w:highlight w:val="red"/>
+              </w:rPr>
+              <w:t>No</w:t>
+            </w:r>
+          </w:p>
+        </w:tc>
+        <w:tc>
+          <w:tcPr>
+            <w:tcW w:w="509" w:type="dxa"/>
+          </w:tcPr>
+          <w:p>
+            <w:pPr>
+              <w:jc w:val="center"/>
+            </w:pPr>
+            <w:r>
+              <w:rPr>
+                <w:highlight w:val="yellow"/>
+              </w:rPr>
+              <w:t>Si</w:t>
+            </w:r>
+          </w:p>
+        </w:tc>
+        <w:tc>
+          <w:tcPr>
+            <w:tcW w:w="492" w:type="dxa"/>
+          </w:tcPr>
+          <w:p>
+            <w:pPr>
+              <w:jc w:val="center"/>
+            </w:pPr>
+            <w:r>
+              <w:rPr>
+                <w:highlight w:val="red"/>
+              </w:rPr>
+              <w:t>No</w:t>
+            </w:r>
           </w:p>
         </w:tc>
         <w:tc>
           <w:tcPr>
             <w:tcW w:w="584" w:type="dxa"/>
-            <w:vAlign w:val="center"/>
-          </w:tcPr>
-          <w:p>
-            <w:pPr>
-              <w:jc w:val="center"/>
-            </w:pPr>
+          </w:tcPr>
+          <w:p>
+            <w:r>
+              <w:rPr>
+                <w:highlight w:val="yellow"/>
+              </w:rPr>
+              <w:t>Si</w:t>
+            </w:r>
+            <w:r>
+              <w:t xml:space="preserve"> </w:t>
+            </w:r>
+          </w:p>
+        </w:tc>
+        <w:tc>
+          <w:tcPr>
+            <w:tcW w:w="584" w:type="dxa"/>
+          </w:tcPr>
+          <w:p>
+            <w:pPr>
+              <w:jc w:val="center"/>
+            </w:pPr>
+            <w:r>
+              <w:rPr>
+                <w:highlight w:val="red"/>
+              </w:rPr>
+              <w:t>No</w:t>
+            </w:r>
+          </w:p>
+        </w:tc>
+        <w:tc>
+          <w:tcPr>
+            <w:tcW w:w="567" w:type="dxa"/>
+          </w:tcPr>
+          <w:p>
+            <w:pPr>
+              <w:jc w:val="center"/>
+              <w:rPr>
+                <w:highlight w:val="yellow"/>
+              </w:rPr>
+            </w:pPr>
+            <w:r>
+              <w:rPr>
+                <w:highlight w:val="yellow"/>
+              </w:rPr>
+              <w:t>Si</w:t>
+            </w:r>
+          </w:p>
+        </w:tc>
+        <w:tc>
+          <w:tcPr>
+            <w:tcW w:w="584" w:type="dxa"/>
+          </w:tcPr>
+          <w:p>
+            <w:pPr>
+              <w:jc w:val="center"/>
+              <w:rPr>
+                <w:highlight w:val="yellow"/>
+              </w:rPr>
+            </w:pPr>
+            <w:r>
+              <w:rPr>
+                <w:highlight w:val="yellow"/>
+              </w:rPr>
+              <w:t>Si</w:t>
+            </w:r>
+          </w:p>
+        </w:tc>
+        <w:tc>
+          <w:tcPr>
+            <w:tcW w:w="708" w:type="dxa"/>
+          </w:tcPr>
+          <w:p>
+            <w:pPr>
+              <w:jc w:val="center"/>
+              <w:rPr>
+                <w:highlight w:val="yellow"/>
+              </w:rPr>
+            </w:pPr>
+            <w:r>
+              <w:rPr>
+                <w:highlight w:val="yellow"/>
+              </w:rPr>
+              <w:t>Si</w:t>
+            </w:r>
+          </w:p>
+        </w:tc>
+        <w:tc>
+          <w:tcPr>
+            <w:tcW w:w="584" w:type="dxa"/>
+          </w:tcPr>
+          <w:p>
+            <w:pPr>
+              <w:jc w:val="center"/>
+              <w:rPr>
+                <w:highlight w:val="yellow"/>
+              </w:rPr>
+            </w:pPr>
+            <w:r>
+              <w:rPr>
+                <w:highlight w:val="yellow"/>
+              </w:rPr>
+              <w:t>Si</w:t>
+            </w:r>
           </w:p>
         </w:tc>
         <w:tc>
@@ -2460,7 +2776,16 @@
           <w:p>
             <w:pPr>
               <w:jc w:val="center"/>
-            </w:pPr>
+              <w:rPr>
+                <w:highlight w:val="yellow"/>
+              </w:rPr>
+            </w:pPr>
+            <w:r>
+              <w:rPr>
+                <w:highlight w:val="yellow"/>
+              </w:rPr>
+              <w:t>si</w:t>
+            </w:r>
           </w:p>
         </w:tc>
         <w:tc>
@@ -2471,66 +2796,12 @@
             <w:pPr>
               <w:jc w:val="center"/>
             </w:pPr>
-          </w:p>
-        </w:tc>
-        <w:tc>
-          <w:tcPr>
-            <w:tcW w:w="584" w:type="dxa"/>
-          </w:tcPr>
-          <w:p>
-            <w:pPr>
-              <w:jc w:val="center"/>
-            </w:pPr>
-          </w:p>
-        </w:tc>
-        <w:tc>
-          <w:tcPr>
-            <w:tcW w:w="584" w:type="dxa"/>
-          </w:tcPr>
-          <w:p>
-            <w:pPr>
-              <w:jc w:val="center"/>
-            </w:pPr>
-          </w:p>
-        </w:tc>
-        <w:tc>
-          <w:tcPr>
-            <w:tcW w:w="567" w:type="dxa"/>
-          </w:tcPr>
-          <w:p>
-            <w:pPr>
-              <w:jc w:val="center"/>
-            </w:pPr>
-          </w:p>
-        </w:tc>
-        <w:tc>
-          <w:tcPr>
-            <w:tcW w:w="584" w:type="dxa"/>
-          </w:tcPr>
-          <w:p>
-            <w:pPr>
-              <w:jc w:val="center"/>
-            </w:pPr>
-          </w:p>
-        </w:tc>
-        <w:tc>
-          <w:tcPr>
-            <w:tcW w:w="708" w:type="dxa"/>
-          </w:tcPr>
-          <w:p>
-            <w:pPr>
-              <w:jc w:val="center"/>
-            </w:pPr>
-          </w:p>
-        </w:tc>
-        <w:tc>
-          <w:tcPr>
-            <w:tcW w:w="584" w:type="dxa"/>
-          </w:tcPr>
-          <w:p>
-            <w:pPr>
-              <w:jc w:val="center"/>
-            </w:pPr>
+            <w:r>
+              <w:rPr>
+                <w:highlight w:val="red"/>
+              </w:rPr>
+              <w:t>No</w:t>
+            </w:r>
           </w:p>
         </w:tc>
         <w:tc>
@@ -2541,26 +2812,12 @@
             <w:pPr>
               <w:jc w:val="center"/>
             </w:pPr>
-          </w:p>
-        </w:tc>
-        <w:tc>
-          <w:tcPr>
-            <w:tcW w:w="492" w:type="dxa"/>
-          </w:tcPr>
-          <w:p>
-            <w:pPr>
-              <w:jc w:val="center"/>
-            </w:pPr>
-          </w:p>
-        </w:tc>
-        <w:tc>
-          <w:tcPr>
-            <w:tcW w:w="492" w:type="dxa"/>
-          </w:tcPr>
-          <w:p>
-            <w:pPr>
-              <w:jc w:val="center"/>
-            </w:pPr>
+            <w:r>
+              <w:rPr>
+                <w:highlight w:val="yellow"/>
+              </w:rPr>
+              <w:t>Si</w:t>
+            </w:r>
           </w:p>
         </w:tc>
         <w:tc>
@@ -2571,86 +2828,143 @@
             <w:pPr>
               <w:jc w:val="center"/>
             </w:pPr>
-          </w:p>
-        </w:tc>
-        <w:tc>
-          <w:tcPr>
-            <w:tcW w:w="567" w:type="dxa"/>
-          </w:tcPr>
-          <w:p>
-            <w:pPr>
-              <w:jc w:val="center"/>
-            </w:pPr>
-          </w:p>
-        </w:tc>
-        <w:tc>
-          <w:tcPr>
-            <w:tcW w:w="567" w:type="dxa"/>
-          </w:tcPr>
-          <w:p>
-            <w:pPr>
-              <w:jc w:val="center"/>
-            </w:pPr>
-          </w:p>
-        </w:tc>
-        <w:tc>
-          <w:tcPr>
-            <w:tcW w:w="567" w:type="dxa"/>
-          </w:tcPr>
-          <w:p>
-            <w:pPr>
-              <w:jc w:val="center"/>
-            </w:pPr>
-          </w:p>
-        </w:tc>
-        <w:tc>
-          <w:tcPr>
-            <w:tcW w:w="567" w:type="dxa"/>
-          </w:tcPr>
-          <w:p>
-            <w:pPr>
-              <w:jc w:val="center"/>
-            </w:pPr>
-          </w:p>
-        </w:tc>
-        <w:tc>
-          <w:tcPr>
-            <w:tcW w:w="567" w:type="dxa"/>
-          </w:tcPr>
-          <w:p>
-            <w:pPr>
-              <w:jc w:val="center"/>
-            </w:pPr>
-          </w:p>
-        </w:tc>
-        <w:tc>
-          <w:tcPr>
-            <w:tcW w:w="567" w:type="dxa"/>
-          </w:tcPr>
-          <w:p>
-            <w:pPr>
-              <w:jc w:val="center"/>
-            </w:pPr>
-          </w:p>
-        </w:tc>
-        <w:tc>
-          <w:tcPr>
-            <w:tcW w:w="567" w:type="dxa"/>
-          </w:tcPr>
-          <w:p>
-            <w:pPr>
-              <w:jc w:val="center"/>
-            </w:pPr>
-          </w:p>
-        </w:tc>
-        <w:tc>
-          <w:tcPr>
-            <w:tcW w:w="567" w:type="dxa"/>
-          </w:tcPr>
-          <w:p>
-            <w:pPr>
-              <w:jc w:val="center"/>
-            </w:pPr>
+            <w:r>
+              <w:rPr>
+                <w:highlight w:val="yellow"/>
+              </w:rPr>
+              <w:t>Si</w:t>
+            </w:r>
+          </w:p>
+        </w:tc>
+        <w:tc>
+          <w:tcPr>
+            <w:tcW w:w="567" w:type="dxa"/>
+          </w:tcPr>
+          <w:p>
+            <w:pPr>
+              <w:jc w:val="center"/>
+            </w:pPr>
+            <w:r>
+              <w:rPr>
+                <w:highlight w:val="yellow"/>
+              </w:rPr>
+              <w:t>Si</w:t>
+            </w:r>
+          </w:p>
+        </w:tc>
+        <w:tc>
+          <w:tcPr>
+            <w:tcW w:w="567" w:type="dxa"/>
+          </w:tcPr>
+          <w:p>
+            <w:pPr>
+              <w:jc w:val="center"/>
+            </w:pPr>
+            <w:r>
+              <w:rPr>
+                <w:highlight w:val="yellow"/>
+              </w:rPr>
+              <w:t>Si</w:t>
+            </w:r>
+          </w:p>
+        </w:tc>
+        <w:tc>
+          <w:tcPr>
+            <w:tcW w:w="567" w:type="dxa"/>
+          </w:tcPr>
+          <w:p>
+            <w:pPr>
+              <w:jc w:val="center"/>
+              <w:rPr>
+                <w:highlight w:val="yellow"/>
+              </w:rPr>
+            </w:pPr>
+            <w:r>
+              <w:rPr>
+                <w:highlight w:val="yellow"/>
+              </w:rPr>
+              <w:t>Si</w:t>
+            </w:r>
+          </w:p>
+        </w:tc>
+        <w:tc>
+          <w:tcPr>
+            <w:tcW w:w="567" w:type="dxa"/>
+          </w:tcPr>
+          <w:p>
+            <w:pPr>
+              <w:jc w:val="center"/>
+            </w:pPr>
+            <w:r>
+              <w:rPr>
+                <w:highlight w:val="red"/>
+              </w:rPr>
+              <w:t>No</w:t>
+            </w:r>
+          </w:p>
+        </w:tc>
+        <w:tc>
+          <w:tcPr>
+            <w:tcW w:w="567" w:type="dxa"/>
+          </w:tcPr>
+          <w:p>
+            <w:pPr>
+              <w:jc w:val="center"/>
+            </w:pPr>
+            <w:r>
+              <w:rPr>
+                <w:highlight w:val="red"/>
+              </w:rPr>
+              <w:t>No</w:t>
+            </w:r>
+          </w:p>
+        </w:tc>
+        <w:tc>
+          <w:tcPr>
+            <w:tcW w:w="567" w:type="dxa"/>
+          </w:tcPr>
+          <w:p>
+            <w:pPr>
+              <w:jc w:val="center"/>
+            </w:pPr>
+            <w:r>
+              <w:rPr>
+                <w:highlight w:val="red"/>
+              </w:rPr>
+              <w:t>No</w:t>
+            </w:r>
+          </w:p>
+        </w:tc>
+        <w:tc>
+          <w:tcPr>
+            <w:tcW w:w="567" w:type="dxa"/>
+          </w:tcPr>
+          <w:p>
+            <w:pPr>
+              <w:jc w:val="center"/>
+            </w:pPr>
+            <w:r>
+              <w:rPr>
+                <w:highlight w:val="red"/>
+              </w:rPr>
+              <w:t>No</w:t>
+            </w:r>
+          </w:p>
+        </w:tc>
+        <w:tc>
+          <w:tcPr>
+            <w:tcW w:w="567" w:type="dxa"/>
+          </w:tcPr>
+          <w:p>
+            <w:pPr>
+              <w:jc w:val="center"/>
+            </w:pPr>
+            <w:r>
+              <w:rPr>
+                <w:highlight w:val="red"/>
+              </w:rPr>
+              <w:t>No</w:t>
+            </w:r>
           </w:p>
         </w:tc>
       </w:tr>
@@ -2666,10 +2980,10 @@
           <w:p>
             <w:r>
               <w:object w:dxaOrig="2160" w:dyaOrig="315">
-                <v:shape id="_x0000_i1027" type="#_x0000_t75" style="width:108pt;height:15.75pt" o:ole="">
+                <v:shape id="_x0000_i1040" type="#_x0000_t75" style="width:108.7pt;height:15.6pt" o:ole="">
                   <v:imagedata r:id="rId17" o:title=""/>
                 </v:shape>
-                <o:OLEObject Type="Embed" ProgID="PBrush" ShapeID="_x0000_i1027" DrawAspect="Content" ObjectID="_1744212837" r:id="rId35"/>
+                <o:OLEObject Type="Embed" ProgID="PBrush" ShapeID="_x0000_i1040" DrawAspect="Content" ObjectID="_1744640148" r:id="rId35"/>
               </w:object>
             </w:r>
           </w:p>
@@ -2683,17 +2997,169 @@
             <w:pPr>
               <w:jc w:val="center"/>
             </w:pPr>
+            <w:r>
+              <w:rPr>
+                <w:highlight w:val="red"/>
+              </w:rPr>
+              <w:t>No</w:t>
+            </w:r>
+          </w:p>
+        </w:tc>
+        <w:tc>
+          <w:tcPr>
+            <w:tcW w:w="567" w:type="dxa"/>
+            <w:vAlign w:val="center"/>
+          </w:tcPr>
+          <w:p>
+            <w:pPr>
+              <w:jc w:val="center"/>
+            </w:pPr>
+            <w:r>
+              <w:rPr>
+                <w:highlight w:val="red"/>
+              </w:rPr>
+              <w:t>No</w:t>
+            </w:r>
+          </w:p>
+        </w:tc>
+        <w:tc>
+          <w:tcPr>
+            <w:tcW w:w="509" w:type="dxa"/>
+          </w:tcPr>
+          <w:p>
+            <w:pPr>
+              <w:jc w:val="center"/>
+            </w:pPr>
+            <w:r>
+              <w:rPr>
+                <w:highlight w:val="yellow"/>
+              </w:rPr>
+              <w:t>Si</w:t>
+            </w:r>
+          </w:p>
+        </w:tc>
+        <w:tc>
+          <w:tcPr>
+            <w:tcW w:w="492" w:type="dxa"/>
+          </w:tcPr>
+          <w:p>
+            <w:pPr>
+              <w:jc w:val="center"/>
+            </w:pPr>
+            <w:r>
+              <w:rPr>
+                <w:highlight w:val="red"/>
+              </w:rPr>
+              <w:t>No</w:t>
+            </w:r>
           </w:p>
         </w:tc>
         <w:tc>
           <w:tcPr>
             <w:tcW w:w="584" w:type="dxa"/>
-            <w:vAlign w:val="center"/>
-          </w:tcPr>
-          <w:p>
-            <w:pPr>
-              <w:jc w:val="center"/>
-            </w:pPr>
+          </w:tcPr>
+          <w:p>
+            <w:pPr>
+              <w:jc w:val="center"/>
+            </w:pPr>
+            <w:r>
+              <w:rPr>
+                <w:highlight w:val="yellow"/>
+              </w:rPr>
+              <w:t>Si</w:t>
+            </w:r>
+          </w:p>
+        </w:tc>
+        <w:tc>
+          <w:tcPr>
+            <w:tcW w:w="584" w:type="dxa"/>
+          </w:tcPr>
+          <w:p>
+            <w:pPr>
+              <w:jc w:val="center"/>
+            </w:pPr>
+            <w:r>
+              <w:rPr>
+                <w:highlight w:val="red"/>
+              </w:rPr>
+              <w:t>No</w:t>
+            </w:r>
+          </w:p>
+        </w:tc>
+        <w:tc>
+          <w:tcPr>
+            <w:tcW w:w="567" w:type="dxa"/>
+          </w:tcPr>
+          <w:p>
+            <w:pPr>
+              <w:jc w:val="center"/>
+              <w:rPr>
+                <w:highlight w:val="yellow"/>
+              </w:rPr>
+            </w:pPr>
+            <w:r>
+              <w:rPr>
+                <w:highlight w:val="yellow"/>
+              </w:rPr>
+              <w:t>Si</w:t>
+            </w:r>
+          </w:p>
+        </w:tc>
+        <w:tc>
+          <w:tcPr>
+            <w:tcW w:w="584" w:type="dxa"/>
+          </w:tcPr>
+          <w:p>
+            <w:pPr>
+              <w:jc w:val="center"/>
+              <w:rPr>
+                <w:highlight w:val="yellow"/>
+              </w:rPr>
+            </w:pPr>
+            <w:r>
+              <w:rPr>
+                <w:highlight w:val="yellow"/>
+              </w:rPr>
+              <w:t>Si</w:t>
+            </w:r>
+          </w:p>
+        </w:tc>
+        <w:tc>
+          <w:tcPr>
+            <w:tcW w:w="708" w:type="dxa"/>
+          </w:tcPr>
+          <w:p>
+            <w:pPr>
+              <w:jc w:val="center"/>
+              <w:rPr>
+                <w:highlight w:val="yellow"/>
+              </w:rPr>
+            </w:pPr>
+            <w:r>
+              <w:rPr>
+                <w:highlight w:val="yellow"/>
+              </w:rPr>
+              <w:t>Si</w:t>
+            </w:r>
+          </w:p>
+        </w:tc>
+        <w:tc>
+          <w:tcPr>
+            <w:tcW w:w="584" w:type="dxa"/>
+          </w:tcPr>
+          <w:p>
+            <w:pPr>
+              <w:jc w:val="center"/>
+              <w:rPr>
+                <w:highlight w:val="yellow"/>
+              </w:rPr>
+            </w:pPr>
+            <w:r>
+              <w:rPr>
+                <w:highlight w:val="yellow"/>
+              </w:rPr>
+              <w:t>Si</w:t>
+            </w:r>
           </w:p>
         </w:tc>
         <w:tc>
@@ -2703,7 +3169,16 @@
           <w:p>
             <w:pPr>
               <w:jc w:val="center"/>
-            </w:pPr>
+              <w:rPr>
+                <w:highlight w:val="yellow"/>
+              </w:rPr>
+            </w:pPr>
+            <w:r>
+              <w:rPr>
+                <w:highlight w:val="yellow"/>
+              </w:rPr>
+              <w:t>si</w:t>
+            </w:r>
           </w:p>
         </w:tc>
         <w:tc>
@@ -2714,66 +3189,12 @@
             <w:pPr>
               <w:jc w:val="center"/>
             </w:pPr>
-          </w:p>
-        </w:tc>
-        <w:tc>
-          <w:tcPr>
-            <w:tcW w:w="584" w:type="dxa"/>
-          </w:tcPr>
-          <w:p>
-            <w:pPr>
-              <w:jc w:val="center"/>
-            </w:pPr>
-          </w:p>
-        </w:tc>
-        <w:tc>
-          <w:tcPr>
-            <w:tcW w:w="584" w:type="dxa"/>
-          </w:tcPr>
-          <w:p>
-            <w:pPr>
-              <w:jc w:val="center"/>
-            </w:pPr>
-          </w:p>
-        </w:tc>
-        <w:tc>
-          <w:tcPr>
-            <w:tcW w:w="567" w:type="dxa"/>
-          </w:tcPr>
-          <w:p>
-            <w:pPr>
-              <w:jc w:val="center"/>
-            </w:pPr>
-          </w:p>
-        </w:tc>
-        <w:tc>
-          <w:tcPr>
-            <w:tcW w:w="584" w:type="dxa"/>
-          </w:tcPr>
-          <w:p>
-            <w:pPr>
-              <w:jc w:val="center"/>
-            </w:pPr>
-          </w:p>
-        </w:tc>
-        <w:tc>
-          <w:tcPr>
-            <w:tcW w:w="708" w:type="dxa"/>
-          </w:tcPr>
-          <w:p>
-            <w:pPr>
-              <w:jc w:val="center"/>
-            </w:pPr>
-          </w:p>
-        </w:tc>
-        <w:tc>
-          <w:tcPr>
-            <w:tcW w:w="584" w:type="dxa"/>
-          </w:tcPr>
-          <w:p>
-            <w:pPr>
-              <w:jc w:val="center"/>
-            </w:pPr>
+            <w:r>
+              <w:rPr>
+                <w:highlight w:val="red"/>
+              </w:rPr>
+              <w:t>No</w:t>
+            </w:r>
           </w:p>
         </w:tc>
         <w:tc>
@@ -2784,26 +3205,12 @@
             <w:pPr>
               <w:jc w:val="center"/>
             </w:pPr>
-          </w:p>
-        </w:tc>
-        <w:tc>
-          <w:tcPr>
-            <w:tcW w:w="492" w:type="dxa"/>
-          </w:tcPr>
-          <w:p>
-            <w:pPr>
-              <w:jc w:val="center"/>
-            </w:pPr>
-          </w:p>
-        </w:tc>
-        <w:tc>
-          <w:tcPr>
-            <w:tcW w:w="492" w:type="dxa"/>
-          </w:tcPr>
-          <w:p>
-            <w:pPr>
-              <w:jc w:val="center"/>
-            </w:pPr>
+            <w:r>
+              <w:rPr>
+                <w:highlight w:val="yellow"/>
+              </w:rPr>
+              <w:t>Si</w:t>
+            </w:r>
           </w:p>
         </w:tc>
         <w:tc>
@@ -2814,86 +3221,134 @@
             <w:pPr>
               <w:jc w:val="center"/>
             </w:pPr>
-          </w:p>
-        </w:tc>
-        <w:tc>
-          <w:tcPr>
-            <w:tcW w:w="567" w:type="dxa"/>
-          </w:tcPr>
-          <w:p>
-            <w:pPr>
-              <w:jc w:val="center"/>
-            </w:pPr>
-          </w:p>
-        </w:tc>
-        <w:tc>
-          <w:tcPr>
-            <w:tcW w:w="567" w:type="dxa"/>
-          </w:tcPr>
-          <w:p>
-            <w:pPr>
-              <w:jc w:val="center"/>
-            </w:pPr>
-          </w:p>
-        </w:tc>
-        <w:tc>
-          <w:tcPr>
-            <w:tcW w:w="567" w:type="dxa"/>
-          </w:tcPr>
-          <w:p>
-            <w:pPr>
-              <w:jc w:val="center"/>
-            </w:pPr>
-          </w:p>
-        </w:tc>
-        <w:tc>
-          <w:tcPr>
-            <w:tcW w:w="567" w:type="dxa"/>
-          </w:tcPr>
-          <w:p>
-            <w:pPr>
-              <w:jc w:val="center"/>
-            </w:pPr>
-          </w:p>
-        </w:tc>
-        <w:tc>
-          <w:tcPr>
-            <w:tcW w:w="567" w:type="dxa"/>
-          </w:tcPr>
-          <w:p>
-            <w:pPr>
-              <w:jc w:val="center"/>
-            </w:pPr>
-          </w:p>
-        </w:tc>
-        <w:tc>
-          <w:tcPr>
-            <w:tcW w:w="567" w:type="dxa"/>
-          </w:tcPr>
-          <w:p>
-            <w:pPr>
-              <w:jc w:val="center"/>
-            </w:pPr>
-          </w:p>
-        </w:tc>
-        <w:tc>
-          <w:tcPr>
-            <w:tcW w:w="567" w:type="dxa"/>
-          </w:tcPr>
-          <w:p>
-            <w:pPr>
-              <w:jc w:val="center"/>
-            </w:pPr>
-          </w:p>
-        </w:tc>
-        <w:tc>
-          <w:tcPr>
-            <w:tcW w:w="567" w:type="dxa"/>
-          </w:tcPr>
-          <w:p>
-            <w:pPr>
-              <w:jc w:val="center"/>
-            </w:pPr>
+            <w:r>
+              <w:rPr>
+                <w:highlight w:val="yellow"/>
+              </w:rPr>
+              <w:t>Si</w:t>
+            </w:r>
+          </w:p>
+        </w:tc>
+        <w:tc>
+          <w:tcPr>
+            <w:tcW w:w="567" w:type="dxa"/>
+          </w:tcPr>
+          <w:p>
+            <w:pPr>
+              <w:jc w:val="center"/>
+            </w:pPr>
+            <w:r>
+              <w:rPr>
+                <w:highlight w:val="yellow"/>
+              </w:rPr>
+              <w:t>Si</w:t>
+            </w:r>
+          </w:p>
+        </w:tc>
+        <w:tc>
+          <w:tcPr>
+            <w:tcW w:w="567" w:type="dxa"/>
+          </w:tcPr>
+          <w:p>
+            <w:pPr>
+              <w:jc w:val="center"/>
+            </w:pPr>
+            <w:r>
+              <w:rPr>
+                <w:highlight w:val="yellow"/>
+              </w:rPr>
+              <w:t>Si</w:t>
+            </w:r>
+          </w:p>
+        </w:tc>
+        <w:tc>
+          <w:tcPr>
+            <w:tcW w:w="567" w:type="dxa"/>
+          </w:tcPr>
+          <w:p>
+            <w:pPr>
+              <w:jc w:val="center"/>
+              <w:rPr>
+                <w:highlight w:val="yellow"/>
+              </w:rPr>
+            </w:pPr>
+            <w:r>
+              <w:rPr>
+                <w:highlight w:val="yellow"/>
+              </w:rPr>
+              <w:t>Si</w:t>
+            </w:r>
+          </w:p>
+        </w:tc>
+        <w:tc>
+          <w:tcPr>
+            <w:tcW w:w="567" w:type="dxa"/>
+          </w:tcPr>
+          <w:p>
+            <w:pPr>
+              <w:jc w:val="center"/>
+            </w:pPr>
+            <w:r>
+              <w:rPr>
+                <w:highlight w:val="red"/>
+              </w:rPr>
+              <w:t>No</w:t>
+            </w:r>
+          </w:p>
+        </w:tc>
+        <w:tc>
+          <w:tcPr>
+            <w:tcW w:w="567" w:type="dxa"/>
+          </w:tcPr>
+          <w:p>
+            <w:pPr>
+              <w:jc w:val="center"/>
+            </w:pPr>
+            <w:r>
+              <w:t>?</w:t>
+            </w:r>
+          </w:p>
+        </w:tc>
+        <w:tc>
+          <w:tcPr>
+            <w:tcW w:w="567" w:type="dxa"/>
+          </w:tcPr>
+          <w:p>
+            <w:r>
+              <w:rPr>
+                <w:highlight w:val="red"/>
+              </w:rPr>
+              <w:t>No</w:t>
+            </w:r>
+          </w:p>
+        </w:tc>
+        <w:tc>
+          <w:tcPr>
+            <w:tcW w:w="567" w:type="dxa"/>
+          </w:tcPr>
+          <w:p>
+            <w:pPr>
+              <w:jc w:val="center"/>
+            </w:pPr>
+            <w:r>
+              <w:rPr>
+                <w:highlight w:val="red"/>
+              </w:rPr>
+              <w:t>No</w:t>
+            </w:r>
+          </w:p>
+        </w:tc>
+        <w:tc>
+          <w:tcPr>
+            <w:tcW w:w="567" w:type="dxa"/>
+          </w:tcPr>
+          <w:p>
+            <w:r>
+              <w:rPr>
+                <w:highlight w:val="red"/>
+              </w:rPr>
+              <w:t>No</w:t>
+            </w:r>
           </w:p>
         </w:tc>
       </w:tr>
@@ -2909,10 +3364,10 @@
           <w:p>
             <w:r>
               <w:object w:dxaOrig="2145" w:dyaOrig="330">
-                <v:shape id="_x0000_i1028" type="#_x0000_t75" style="width:107.25pt;height:16.5pt" o:ole="">
+                <v:shape id="_x0000_i1041" type="#_x0000_t75" style="width:107.3pt;height:17pt" o:ole="">
                   <v:imagedata r:id="rId21" o:title=""/>
                 </v:shape>
-                <o:OLEObject Type="Embed" ProgID="PBrush" ShapeID="_x0000_i1028" DrawAspect="Content" ObjectID="_1744212838" r:id="rId36"/>
+                <o:OLEObject Type="Embed" ProgID="PBrush" ShapeID="_x0000_i1041" DrawAspect="Content" ObjectID="_1744640149" r:id="rId36"/>
               </w:object>
             </w:r>
           </w:p>
@@ -2926,17 +3381,166 @@
             <w:pPr>
               <w:jc w:val="center"/>
             </w:pPr>
+            <w:r>
+              <w:rPr>
+                <w:highlight w:val="red"/>
+              </w:rPr>
+              <w:t>No</w:t>
+            </w:r>
+          </w:p>
+        </w:tc>
+        <w:tc>
+          <w:tcPr>
+            <w:tcW w:w="567" w:type="dxa"/>
+            <w:vAlign w:val="center"/>
+          </w:tcPr>
+          <w:p>
+            <w:pPr>
+              <w:jc w:val="center"/>
+            </w:pPr>
+            <w:r>
+              <w:rPr>
+                <w:highlight w:val="red"/>
+              </w:rPr>
+              <w:t>No</w:t>
+            </w:r>
+          </w:p>
+        </w:tc>
+        <w:tc>
+          <w:tcPr>
+            <w:tcW w:w="509" w:type="dxa"/>
+          </w:tcPr>
+          <w:p>
+            <w:pPr>
+              <w:jc w:val="center"/>
+            </w:pPr>
+            <w:r>
+              <w:rPr>
+                <w:highlight w:val="yellow"/>
+              </w:rPr>
+              <w:t>Si</w:t>
+            </w:r>
+          </w:p>
+        </w:tc>
+        <w:tc>
+          <w:tcPr>
+            <w:tcW w:w="492" w:type="dxa"/>
+          </w:tcPr>
+          <w:p>
+            <w:pPr>
+              <w:jc w:val="center"/>
+            </w:pPr>
+            <w:r>
+              <w:rPr>
+                <w:highlight w:val="red"/>
+              </w:rPr>
+              <w:t>No</w:t>
+            </w:r>
           </w:p>
         </w:tc>
         <w:tc>
           <w:tcPr>
             <w:tcW w:w="584" w:type="dxa"/>
-            <w:vAlign w:val="center"/>
-          </w:tcPr>
-          <w:p>
-            <w:pPr>
-              <w:jc w:val="center"/>
-            </w:pPr>
+          </w:tcPr>
+          <w:p>
+            <w:r>
+              <w:rPr>
+                <w:highlight w:val="yellow"/>
+              </w:rPr>
+              <w:t>Si</w:t>
+            </w:r>
+          </w:p>
+        </w:tc>
+        <w:tc>
+          <w:tcPr>
+            <w:tcW w:w="584" w:type="dxa"/>
+          </w:tcPr>
+          <w:p>
+            <w:pPr>
+              <w:jc w:val="center"/>
+            </w:pPr>
+            <w:r>
+              <w:rPr>
+                <w:highlight w:val="red"/>
+              </w:rPr>
+              <w:t>No</w:t>
+            </w:r>
+          </w:p>
+        </w:tc>
+        <w:tc>
+          <w:tcPr>
+            <w:tcW w:w="567" w:type="dxa"/>
+          </w:tcPr>
+          <w:p>
+            <w:pPr>
+              <w:jc w:val="center"/>
+              <w:rPr>
+                <w:highlight w:val="yellow"/>
+              </w:rPr>
+            </w:pPr>
+            <w:r>
+              <w:rPr>
+                <w:highlight w:val="yellow"/>
+              </w:rPr>
+              <w:t>Si</w:t>
+            </w:r>
+          </w:p>
+        </w:tc>
+        <w:tc>
+          <w:tcPr>
+            <w:tcW w:w="584" w:type="dxa"/>
+          </w:tcPr>
+          <w:p>
+            <w:pPr>
+              <w:jc w:val="center"/>
+              <w:rPr>
+                <w:highlight w:val="yellow"/>
+              </w:rPr>
+            </w:pPr>
+            <w:r>
+              <w:rPr>
+                <w:highlight w:val="yellow"/>
+              </w:rPr>
+              <w:t>Si</w:t>
+            </w:r>
+          </w:p>
+        </w:tc>
+        <w:tc>
+          <w:tcPr>
+            <w:tcW w:w="708" w:type="dxa"/>
+          </w:tcPr>
+          <w:p>
+            <w:pPr>
+              <w:jc w:val="center"/>
+              <w:rPr>
+                <w:highlight w:val="yellow"/>
+              </w:rPr>
+            </w:pPr>
+            <w:r>
+              <w:rPr>
+                <w:highlight w:val="yellow"/>
+              </w:rPr>
+              <w:t>Si</w:t>
+            </w:r>
+          </w:p>
+        </w:tc>
+        <w:tc>
+          <w:tcPr>
+            <w:tcW w:w="584" w:type="dxa"/>
+          </w:tcPr>
+          <w:p>
+            <w:pPr>
+              <w:jc w:val="center"/>
+              <w:rPr>
+                <w:highlight w:val="yellow"/>
+              </w:rPr>
+            </w:pPr>
+            <w:r>
+              <w:rPr>
+                <w:highlight w:val="yellow"/>
+              </w:rPr>
+              <w:t>Si</w:t>
+            </w:r>
           </w:p>
         </w:tc>
         <w:tc>
@@ -2946,7 +3550,16 @@
           <w:p>
             <w:pPr>
               <w:jc w:val="center"/>
-            </w:pPr>
+              <w:rPr>
+                <w:highlight w:val="yellow"/>
+              </w:rPr>
+            </w:pPr>
+            <w:r>
+              <w:rPr>
+                <w:highlight w:val="yellow"/>
+              </w:rPr>
+              <w:t>si</w:t>
+            </w:r>
           </w:p>
         </w:tc>
         <w:tc>
@@ -2957,66 +3570,12 @@
             <w:pPr>
               <w:jc w:val="center"/>
             </w:pPr>
-          </w:p>
-        </w:tc>
-        <w:tc>
-          <w:tcPr>
-            <w:tcW w:w="584" w:type="dxa"/>
-          </w:tcPr>
-          <w:p>
-            <w:pPr>
-              <w:jc w:val="center"/>
-            </w:pPr>
-          </w:p>
-        </w:tc>
-        <w:tc>
-          <w:tcPr>
-            <w:tcW w:w="584" w:type="dxa"/>
-          </w:tcPr>
-          <w:p>
-            <w:pPr>
-              <w:jc w:val="center"/>
-            </w:pPr>
-          </w:p>
-        </w:tc>
-        <w:tc>
-          <w:tcPr>
-            <w:tcW w:w="567" w:type="dxa"/>
-          </w:tcPr>
-          <w:p>
-            <w:pPr>
-              <w:jc w:val="center"/>
-            </w:pPr>
-          </w:p>
-        </w:tc>
-        <w:tc>
-          <w:tcPr>
-            <w:tcW w:w="584" w:type="dxa"/>
-          </w:tcPr>
-          <w:p>
-            <w:pPr>
-              <w:jc w:val="center"/>
-            </w:pPr>
-          </w:p>
-        </w:tc>
-        <w:tc>
-          <w:tcPr>
-            <w:tcW w:w="708" w:type="dxa"/>
-          </w:tcPr>
-          <w:p>
-            <w:pPr>
-              <w:jc w:val="center"/>
-            </w:pPr>
-          </w:p>
-        </w:tc>
-        <w:tc>
-          <w:tcPr>
-            <w:tcW w:w="584" w:type="dxa"/>
-          </w:tcPr>
-          <w:p>
-            <w:pPr>
-              <w:jc w:val="center"/>
-            </w:pPr>
+            <w:r>
+              <w:rPr>
+                <w:highlight w:val="red"/>
+              </w:rPr>
+              <w:t>No</w:t>
+            </w:r>
           </w:p>
         </w:tc>
         <w:tc>
@@ -3027,26 +3586,12 @@
             <w:pPr>
               <w:jc w:val="center"/>
             </w:pPr>
-          </w:p>
-        </w:tc>
-        <w:tc>
-          <w:tcPr>
-            <w:tcW w:w="492" w:type="dxa"/>
-          </w:tcPr>
-          <w:p>
-            <w:pPr>
-              <w:jc w:val="center"/>
-            </w:pPr>
-          </w:p>
-        </w:tc>
-        <w:tc>
-          <w:tcPr>
-            <w:tcW w:w="492" w:type="dxa"/>
-          </w:tcPr>
-          <w:p>
-            <w:pPr>
-              <w:jc w:val="center"/>
-            </w:pPr>
+            <w:r>
+              <w:rPr>
+                <w:highlight w:val="yellow"/>
+              </w:rPr>
+              <w:t>Si</w:t>
+            </w:r>
           </w:p>
         </w:tc>
         <w:tc>
@@ -3057,86 +3602,137 @@
             <w:pPr>
               <w:jc w:val="center"/>
             </w:pPr>
-          </w:p>
-        </w:tc>
-        <w:tc>
-          <w:tcPr>
-            <w:tcW w:w="567" w:type="dxa"/>
-          </w:tcPr>
-          <w:p>
-            <w:pPr>
-              <w:jc w:val="center"/>
-            </w:pPr>
-          </w:p>
-        </w:tc>
-        <w:tc>
-          <w:tcPr>
-            <w:tcW w:w="567" w:type="dxa"/>
-          </w:tcPr>
-          <w:p>
-            <w:pPr>
-              <w:jc w:val="center"/>
-            </w:pPr>
-          </w:p>
-        </w:tc>
-        <w:tc>
-          <w:tcPr>
-            <w:tcW w:w="567" w:type="dxa"/>
-          </w:tcPr>
-          <w:p>
-            <w:pPr>
-              <w:jc w:val="center"/>
-            </w:pPr>
-          </w:p>
-        </w:tc>
-        <w:tc>
-          <w:tcPr>
-            <w:tcW w:w="567" w:type="dxa"/>
-          </w:tcPr>
-          <w:p>
-            <w:pPr>
-              <w:jc w:val="center"/>
-            </w:pPr>
-          </w:p>
-        </w:tc>
-        <w:tc>
-          <w:tcPr>
-            <w:tcW w:w="567" w:type="dxa"/>
-          </w:tcPr>
-          <w:p>
-            <w:pPr>
-              <w:jc w:val="center"/>
-            </w:pPr>
-          </w:p>
-        </w:tc>
-        <w:tc>
-          <w:tcPr>
-            <w:tcW w:w="567" w:type="dxa"/>
-          </w:tcPr>
-          <w:p>
-            <w:pPr>
-              <w:jc w:val="center"/>
-            </w:pPr>
-          </w:p>
-        </w:tc>
-        <w:tc>
-          <w:tcPr>
-            <w:tcW w:w="567" w:type="dxa"/>
-          </w:tcPr>
-          <w:p>
-            <w:pPr>
-              <w:jc w:val="center"/>
-            </w:pPr>
-          </w:p>
-        </w:tc>
-        <w:tc>
-          <w:tcPr>
-            <w:tcW w:w="567" w:type="dxa"/>
-          </w:tcPr>
-          <w:p>
-            <w:pPr>
-              <w:jc w:val="center"/>
-            </w:pPr>
+            <w:r>
+              <w:rPr>
+                <w:highlight w:val="yellow"/>
+              </w:rPr>
+              <w:t>Si</w:t>
+            </w:r>
+          </w:p>
+        </w:tc>
+        <w:tc>
+          <w:tcPr>
+            <w:tcW w:w="567" w:type="dxa"/>
+          </w:tcPr>
+          <w:p>
+            <w:pPr>
+              <w:jc w:val="center"/>
+            </w:pPr>
+            <w:r>
+              <w:rPr>
+                <w:highlight w:val="yellow"/>
+              </w:rPr>
+              <w:t>Si</w:t>
+            </w:r>
+          </w:p>
+        </w:tc>
+        <w:tc>
+          <w:tcPr>
+            <w:tcW w:w="567" w:type="dxa"/>
+          </w:tcPr>
+          <w:p>
+            <w:pPr>
+              <w:jc w:val="center"/>
+            </w:pPr>
+            <w:r>
+              <w:rPr>
+                <w:highlight w:val="yellow"/>
+              </w:rPr>
+              <w:t>Si</w:t>
+            </w:r>
+          </w:p>
+        </w:tc>
+        <w:tc>
+          <w:tcPr>
+            <w:tcW w:w="567" w:type="dxa"/>
+          </w:tcPr>
+          <w:p>
+            <w:pPr>
+              <w:jc w:val="center"/>
+            </w:pPr>
+            <w:r>
+              <w:rPr>
+                <w:highlight w:val="red"/>
+              </w:rPr>
+              <w:t>No</w:t>
+            </w:r>
+          </w:p>
+        </w:tc>
+        <w:tc>
+          <w:tcPr>
+            <w:tcW w:w="567" w:type="dxa"/>
+          </w:tcPr>
+          <w:p>
+            <w:pPr>
+              <w:jc w:val="center"/>
+            </w:pPr>
+            <w:r>
+              <w:rPr>
+                <w:highlight w:val="red"/>
+              </w:rPr>
+              <w:t>No</w:t>
+            </w:r>
+          </w:p>
+        </w:tc>
+        <w:tc>
+          <w:tcPr>
+            <w:tcW w:w="567" w:type="dxa"/>
+          </w:tcPr>
+          <w:p>
+            <w:pPr>
+              <w:jc w:val="center"/>
+            </w:pPr>
+            <w:r>
+              <w:t>?</w:t>
+            </w:r>
+          </w:p>
+        </w:tc>
+        <w:tc>
+          <w:tcPr>
+            <w:tcW w:w="567" w:type="dxa"/>
+          </w:tcPr>
+          <w:p>
+            <w:pPr>
+              <w:jc w:val="center"/>
+            </w:pPr>
+            <w:r>
+              <w:rPr>
+                <w:highlight w:val="red"/>
+              </w:rPr>
+              <w:t>No</w:t>
+            </w:r>
+          </w:p>
+        </w:tc>
+        <w:tc>
+          <w:tcPr>
+            <w:tcW w:w="567" w:type="dxa"/>
+          </w:tcPr>
+          <w:p>
+            <w:pPr>
+              <w:jc w:val="center"/>
+            </w:pPr>
+            <w:r>
+              <w:rPr>
+                <w:highlight w:val="red"/>
+              </w:rPr>
+              <w:t>No</w:t>
+            </w:r>
+          </w:p>
+        </w:tc>
+        <w:tc>
+          <w:tcPr>
+            <w:tcW w:w="567" w:type="dxa"/>
+          </w:tcPr>
+          <w:p>
+            <w:pPr>
+              <w:jc w:val="center"/>
+            </w:pPr>
+            <w:r>
+              <w:rPr>
+                <w:highlight w:val="red"/>
+              </w:rPr>
+              <w:t>No</w:t>
+            </w:r>
           </w:p>
         </w:tc>
       </w:tr>
@@ -3152,10 +3748,10 @@
           <w:p>
             <w:r>
               <w:object w:dxaOrig="2190" w:dyaOrig="525">
-                <v:shape id="_x0000_i1029" type="#_x0000_t75" style="width:109.5pt;height:26.25pt" o:ole="">
+                <v:shape id="_x0000_i1042" type="#_x0000_t75" style="width:109.35pt;height:26.5pt" o:ole="">
                   <v:imagedata r:id="rId25" o:title=""/>
                 </v:shape>
-                <o:OLEObject Type="Embed" ProgID="PBrush" ShapeID="_x0000_i1029" DrawAspect="Content" ObjectID="_1744212839" r:id="rId37"/>
+                <o:OLEObject Type="Embed" ProgID="PBrush" ShapeID="_x0000_i1042" DrawAspect="Content" ObjectID="_1744640150" r:id="rId37"/>
               </w:object>
             </w:r>
           </w:p>
@@ -3169,17 +3765,174 @@
             <w:pPr>
               <w:jc w:val="center"/>
             </w:pPr>
+            <w:r>
+              <w:rPr>
+                <w:highlight w:val="red"/>
+              </w:rPr>
+              <w:t>No</w:t>
+            </w:r>
+          </w:p>
+        </w:tc>
+        <w:tc>
+          <w:tcPr>
+            <w:tcW w:w="567" w:type="dxa"/>
+            <w:vAlign w:val="center"/>
+          </w:tcPr>
+          <w:p>
+            <w:pPr>
+              <w:jc w:val="center"/>
+            </w:pPr>
+            <w:r>
+              <w:rPr>
+                <w:highlight w:val="red"/>
+              </w:rPr>
+              <w:t>No</w:t>
+            </w:r>
+          </w:p>
+        </w:tc>
+        <w:tc>
+          <w:tcPr>
+            <w:tcW w:w="509" w:type="dxa"/>
+          </w:tcPr>
+          <w:p>
+            <w:pPr>
+              <w:jc w:val="center"/>
+            </w:pPr>
+            <w:r>
+              <w:rPr>
+                <w:highlight w:val="yellow"/>
+              </w:rPr>
+              <w:t>Si</w:t>
+            </w:r>
+          </w:p>
+        </w:tc>
+        <w:tc>
+          <w:tcPr>
+            <w:tcW w:w="492" w:type="dxa"/>
+          </w:tcPr>
+          <w:p>
+            <w:pPr>
+              <w:tabs>
+                <w:tab w:val="center" w:pos="138"/>
+              </w:tabs>
+            </w:pPr>
+            <w:r>
+              <w:tab/>
+            </w:r>
+            <w:r>
+              <w:rPr>
+                <w:highlight w:val="red"/>
+              </w:rPr>
+              <w:t>No</w:t>
+            </w:r>
           </w:p>
         </w:tc>
         <w:tc>
           <w:tcPr>
             <w:tcW w:w="584" w:type="dxa"/>
-            <w:vAlign w:val="center"/>
-          </w:tcPr>
-          <w:p>
-            <w:pPr>
-              <w:jc w:val="center"/>
-            </w:pPr>
+          </w:tcPr>
+          <w:p>
+            <w:pPr>
+              <w:jc w:val="center"/>
+            </w:pPr>
+            <w:r>
+              <w:rPr>
+                <w:highlight w:val="yellow"/>
+              </w:rPr>
+              <w:t>Si</w:t>
+            </w:r>
+          </w:p>
+        </w:tc>
+        <w:tc>
+          <w:tcPr>
+            <w:tcW w:w="584" w:type="dxa"/>
+          </w:tcPr>
+          <w:p>
+            <w:pPr>
+              <w:jc w:val="center"/>
+            </w:pPr>
+            <w:r>
+              <w:rPr>
+                <w:highlight w:val="red"/>
+              </w:rPr>
+              <w:t>No</w:t>
+            </w:r>
+          </w:p>
+        </w:tc>
+        <w:tc>
+          <w:tcPr>
+            <w:tcW w:w="567" w:type="dxa"/>
+          </w:tcPr>
+          <w:p>
+            <w:pPr>
+              <w:jc w:val="center"/>
+              <w:rPr>
+                <w:highlight w:val="yellow"/>
+              </w:rPr>
+            </w:pPr>
+            <w:r>
+              <w:rPr>
+                <w:highlight w:val="yellow"/>
+              </w:rPr>
+              <w:t>Si</w:t>
+            </w:r>
+          </w:p>
+        </w:tc>
+        <w:tc>
+          <w:tcPr>
+            <w:tcW w:w="584" w:type="dxa"/>
+          </w:tcPr>
+          <w:p>
+            <w:pPr>
+              <w:jc w:val="center"/>
+              <w:rPr>
+                <w:highlight w:val="yellow"/>
+              </w:rPr>
+            </w:pPr>
+            <w:r>
+              <w:rPr>
+                <w:highlight w:val="yellow"/>
+              </w:rPr>
+              <w:t>Si</w:t>
+            </w:r>
+          </w:p>
+        </w:tc>
+        <w:tc>
+          <w:tcPr>
+            <w:tcW w:w="708" w:type="dxa"/>
+          </w:tcPr>
+          <w:p>
+            <w:pPr>
+              <w:jc w:val="center"/>
+              <w:rPr>
+                <w:highlight w:val="yellow"/>
+              </w:rPr>
+            </w:pPr>
+            <w:r>
+              <w:rPr>
+                <w:highlight w:val="yellow"/>
+              </w:rPr>
+              <w:t>Si</w:t>
+            </w:r>
+          </w:p>
+        </w:tc>
+        <w:tc>
+          <w:tcPr>
+            <w:tcW w:w="584" w:type="dxa"/>
+          </w:tcPr>
+          <w:p>
+            <w:pPr>
+              <w:jc w:val="center"/>
+              <w:rPr>
+                <w:highlight w:val="yellow"/>
+              </w:rPr>
+            </w:pPr>
+            <w:r>
+              <w:rPr>
+                <w:highlight w:val="yellow"/>
+              </w:rPr>
+              <w:t>Si</w:t>
+            </w:r>
           </w:p>
         </w:tc>
         <w:tc>
@@ -3189,7 +3942,16 @@
           <w:p>
             <w:pPr>
               <w:jc w:val="center"/>
-            </w:pPr>
+              <w:rPr>
+                <w:highlight w:val="yellow"/>
+              </w:rPr>
+            </w:pPr>
+            <w:r>
+              <w:rPr>
+                <w:highlight w:val="yellow"/>
+              </w:rPr>
+              <w:t>si</w:t>
+            </w:r>
           </w:p>
         </w:tc>
         <w:tc>
@@ -3200,66 +3962,12 @@
             <w:pPr>
               <w:jc w:val="center"/>
             </w:pPr>
-          </w:p>
-        </w:tc>
-        <w:tc>
-          <w:tcPr>
-            <w:tcW w:w="584" w:type="dxa"/>
-          </w:tcPr>
-          <w:p>
-            <w:pPr>
-              <w:jc w:val="center"/>
-            </w:pPr>
-          </w:p>
-        </w:tc>
-        <w:tc>
-          <w:tcPr>
-            <w:tcW w:w="584" w:type="dxa"/>
-          </w:tcPr>
-          <w:p>
-            <w:pPr>
-              <w:jc w:val="center"/>
-            </w:pPr>
-          </w:p>
-        </w:tc>
-        <w:tc>
-          <w:tcPr>
-            <w:tcW w:w="567" w:type="dxa"/>
-          </w:tcPr>
-          <w:p>
-            <w:pPr>
-              <w:jc w:val="center"/>
-            </w:pPr>
-          </w:p>
-        </w:tc>
-        <w:tc>
-          <w:tcPr>
-            <w:tcW w:w="584" w:type="dxa"/>
-          </w:tcPr>
-          <w:p>
-            <w:pPr>
-              <w:jc w:val="center"/>
-            </w:pPr>
-          </w:p>
-        </w:tc>
-        <w:tc>
-          <w:tcPr>
-            <w:tcW w:w="708" w:type="dxa"/>
-          </w:tcPr>
-          <w:p>
-            <w:pPr>
-              <w:jc w:val="center"/>
-            </w:pPr>
-          </w:p>
-        </w:tc>
-        <w:tc>
-          <w:tcPr>
-            <w:tcW w:w="584" w:type="dxa"/>
-          </w:tcPr>
-          <w:p>
-            <w:pPr>
-              <w:jc w:val="center"/>
-            </w:pPr>
+            <w:r>
+              <w:rPr>
+                <w:highlight w:val="red"/>
+              </w:rPr>
+              <w:t>No</w:t>
+            </w:r>
           </w:p>
         </w:tc>
         <w:tc>
@@ -3270,26 +3978,12 @@
             <w:pPr>
               <w:jc w:val="center"/>
             </w:pPr>
-          </w:p>
-        </w:tc>
-        <w:tc>
-          <w:tcPr>
-            <w:tcW w:w="492" w:type="dxa"/>
-          </w:tcPr>
-          <w:p>
-            <w:pPr>
-              <w:jc w:val="center"/>
-            </w:pPr>
-          </w:p>
-        </w:tc>
-        <w:tc>
-          <w:tcPr>
-            <w:tcW w:w="492" w:type="dxa"/>
-          </w:tcPr>
-          <w:p>
-            <w:pPr>
-              <w:jc w:val="center"/>
-            </w:pPr>
+            <w:r>
+              <w:rPr>
+                <w:highlight w:val="yellow"/>
+              </w:rPr>
+              <w:t>Si</w:t>
+            </w:r>
           </w:p>
         </w:tc>
         <w:tc>
@@ -3300,86 +3994,146 @@
             <w:pPr>
               <w:jc w:val="center"/>
             </w:pPr>
-          </w:p>
-        </w:tc>
-        <w:tc>
-          <w:tcPr>
-            <w:tcW w:w="567" w:type="dxa"/>
-          </w:tcPr>
-          <w:p>
-            <w:pPr>
-              <w:jc w:val="center"/>
-            </w:pPr>
-          </w:p>
-        </w:tc>
-        <w:tc>
-          <w:tcPr>
-            <w:tcW w:w="567" w:type="dxa"/>
-          </w:tcPr>
-          <w:p>
-            <w:pPr>
-              <w:jc w:val="center"/>
-            </w:pPr>
-          </w:p>
-        </w:tc>
-        <w:tc>
-          <w:tcPr>
-            <w:tcW w:w="567" w:type="dxa"/>
-          </w:tcPr>
-          <w:p>
-            <w:pPr>
-              <w:jc w:val="center"/>
-            </w:pPr>
-          </w:p>
-        </w:tc>
-        <w:tc>
-          <w:tcPr>
-            <w:tcW w:w="567" w:type="dxa"/>
-          </w:tcPr>
-          <w:p>
-            <w:pPr>
-              <w:jc w:val="center"/>
-            </w:pPr>
-          </w:p>
-        </w:tc>
-        <w:tc>
-          <w:tcPr>
-            <w:tcW w:w="567" w:type="dxa"/>
-          </w:tcPr>
-          <w:p>
-            <w:pPr>
-              <w:jc w:val="center"/>
-            </w:pPr>
-          </w:p>
-        </w:tc>
-        <w:tc>
-          <w:tcPr>
-            <w:tcW w:w="567" w:type="dxa"/>
-          </w:tcPr>
-          <w:p>
-            <w:pPr>
-              <w:jc w:val="center"/>
-            </w:pPr>
-          </w:p>
-        </w:tc>
-        <w:tc>
-          <w:tcPr>
-            <w:tcW w:w="567" w:type="dxa"/>
-          </w:tcPr>
-          <w:p>
-            <w:pPr>
-              <w:jc w:val="center"/>
-            </w:pPr>
-          </w:p>
-        </w:tc>
-        <w:tc>
-          <w:tcPr>
-            <w:tcW w:w="567" w:type="dxa"/>
-          </w:tcPr>
-          <w:p>
-            <w:pPr>
-              <w:jc w:val="center"/>
-            </w:pPr>
+            <w:r>
+              <w:rPr>
+                <w:highlight w:val="yellow"/>
+              </w:rPr>
+              <w:t>Si</w:t>
+            </w:r>
+          </w:p>
+        </w:tc>
+        <w:tc>
+          <w:tcPr>
+            <w:tcW w:w="567" w:type="dxa"/>
+          </w:tcPr>
+          <w:p>
+            <w:pPr>
+              <w:jc w:val="center"/>
+            </w:pPr>
+            <w:r>
+              <w:rPr>
+                <w:highlight w:val="yellow"/>
+              </w:rPr>
+              <w:t>Si</w:t>
+            </w:r>
+          </w:p>
+        </w:tc>
+        <w:tc>
+          <w:tcPr>
+            <w:tcW w:w="567" w:type="dxa"/>
+          </w:tcPr>
+          <w:p>
+            <w:pPr>
+              <w:jc w:val="center"/>
+            </w:pPr>
+            <w:r>
+              <w:rPr>
+                <w:highlight w:val="yellow"/>
+              </w:rPr>
+              <w:t>Si</w:t>
+            </w:r>
+          </w:p>
+        </w:tc>
+        <w:tc>
+          <w:tcPr>
+            <w:tcW w:w="567" w:type="dxa"/>
+          </w:tcPr>
+          <w:p>
+            <w:pPr>
+              <w:jc w:val="center"/>
+              <w:rPr>
+                <w:highlight w:val="yellow"/>
+              </w:rPr>
+            </w:pPr>
+            <w:r>
+              <w:rPr>
+                <w:highlight w:val="yellow"/>
+              </w:rPr>
+              <w:t>Si</w:t>
+            </w:r>
+          </w:p>
+        </w:tc>
+        <w:tc>
+          <w:tcPr>
+            <w:tcW w:w="567" w:type="dxa"/>
+          </w:tcPr>
+          <w:p>
+            <w:pPr>
+              <w:jc w:val="center"/>
+            </w:pPr>
+            <w:r>
+              <w:rPr>
+                <w:highlight w:val="red"/>
+              </w:rPr>
+              <w:t>No</w:t>
+            </w:r>
+          </w:p>
+        </w:tc>
+        <w:tc>
+          <w:tcPr>
+            <w:tcW w:w="567" w:type="dxa"/>
+          </w:tcPr>
+          <w:p>
+            <w:pPr>
+              <w:jc w:val="center"/>
+              <w:rPr>
+                <w:highlight w:val="yellow"/>
+              </w:rPr>
+            </w:pPr>
+            <w:r>
+              <w:rPr>
+                <w:highlight w:val="yellow"/>
+              </w:rPr>
+              <w:t>Si</w:t>
+            </w:r>
+          </w:p>
+        </w:tc>
+        <w:tc>
+          <w:tcPr>
+            <w:tcW w:w="567" w:type="dxa"/>
+          </w:tcPr>
+          <w:p>
+            <w:pPr>
+              <w:jc w:val="center"/>
+            </w:pPr>
+            <w:r>
+              <w:rPr>
+                <w:highlight w:val="red"/>
+              </w:rPr>
+              <w:t>No</w:t>
+            </w:r>
+          </w:p>
+        </w:tc>
+        <w:tc>
+          <w:tcPr>
+            <w:tcW w:w="567" w:type="dxa"/>
+          </w:tcPr>
+          <w:p>
+            <w:pPr>
+              <w:jc w:val="center"/>
+            </w:pPr>
+            <w:r>
+              <w:rPr>
+                <w:highlight w:val="red"/>
+              </w:rPr>
+              <w:t>No</w:t>
+            </w:r>
+          </w:p>
+        </w:tc>
+        <w:tc>
+          <w:tcPr>
+            <w:tcW w:w="567" w:type="dxa"/>
+          </w:tcPr>
+          <w:p>
+            <w:pPr>
+              <w:jc w:val="center"/>
+            </w:pPr>
+            <w:r>
+              <w:rPr>
+                <w:highlight w:val="red"/>
+              </w:rPr>
+              <w:t>No</w:t>
+            </w:r>
           </w:p>
         </w:tc>
       </w:tr>
@@ -3395,10 +4149,10 @@
           <w:p>
             <w:r>
               <w:object w:dxaOrig="2220" w:dyaOrig="345">
-                <v:shape id="_x0000_i1030" type="#_x0000_t75" style="width:111pt;height:17.25pt" o:ole="">
+                <v:shape id="_x0000_i1043" type="#_x0000_t75" style="width:111.4pt;height:17pt" o:ole="">
                   <v:imagedata r:id="rId29" o:title=""/>
                 </v:shape>
-                <o:OLEObject Type="Embed" ProgID="PBrush" ShapeID="_x0000_i1030" DrawAspect="Content" ObjectID="_1744212840" r:id="rId38"/>
+                <o:OLEObject Type="Embed" ProgID="PBrush" ShapeID="_x0000_i1043" DrawAspect="Content" ObjectID="_1744640151" r:id="rId38"/>
               </w:object>
             </w:r>
           </w:p>
@@ -3408,150 +4162,338 @@
             <w:tcW w:w="567" w:type="dxa"/>
             <w:vAlign w:val="center"/>
           </w:tcPr>
-          <w:p/>
+          <w:p>
+            <w:r>
+              <w:rPr>
+                <w:highlight w:val="red"/>
+              </w:rPr>
+              <w:t>No</w:t>
+            </w:r>
+          </w:p>
+        </w:tc>
+        <w:tc>
+          <w:tcPr>
+            <w:tcW w:w="567" w:type="dxa"/>
+            <w:vAlign w:val="center"/>
+          </w:tcPr>
+          <w:p>
+            <w:r>
+              <w:rPr>
+                <w:highlight w:val="red"/>
+              </w:rPr>
+              <w:t>No</w:t>
+            </w:r>
+          </w:p>
+        </w:tc>
+        <w:tc>
+          <w:tcPr>
+            <w:tcW w:w="509" w:type="dxa"/>
+          </w:tcPr>
+          <w:p>
+            <w:r>
+              <w:rPr>
+                <w:highlight w:val="yellow"/>
+              </w:rPr>
+              <w:t>Si</w:t>
+            </w:r>
+          </w:p>
+        </w:tc>
+        <w:tc>
+          <w:tcPr>
+            <w:tcW w:w="492" w:type="dxa"/>
+          </w:tcPr>
+          <w:p>
+            <w:r>
+              <w:rPr>
+                <w:highlight w:val="red"/>
+              </w:rPr>
+              <w:t>No</w:t>
+            </w:r>
+          </w:p>
         </w:tc>
         <w:tc>
           <w:tcPr>
             <w:tcW w:w="584" w:type="dxa"/>
-            <w:vAlign w:val="center"/>
-          </w:tcPr>
-          <w:p/>
+          </w:tcPr>
+          <w:p>
+            <w:r>
+              <w:rPr>
+                <w:highlight w:val="yellow"/>
+              </w:rPr>
+              <w:t>Si</w:t>
+            </w:r>
+          </w:p>
+        </w:tc>
+        <w:tc>
+          <w:tcPr>
+            <w:tcW w:w="584" w:type="dxa"/>
+          </w:tcPr>
+          <w:p>
+            <w:r>
+              <w:rPr>
+                <w:highlight w:val="red"/>
+              </w:rPr>
+              <w:t>No</w:t>
+            </w:r>
+          </w:p>
+        </w:tc>
+        <w:tc>
+          <w:tcPr>
+            <w:tcW w:w="567" w:type="dxa"/>
+          </w:tcPr>
+          <w:p>
+            <w:pPr>
+              <w:rPr>
+                <w:highlight w:val="yellow"/>
+              </w:rPr>
+            </w:pPr>
+            <w:r>
+              <w:rPr>
+                <w:highlight w:val="yellow"/>
+              </w:rPr>
+              <w:t>Si</w:t>
+            </w:r>
+          </w:p>
+        </w:tc>
+        <w:tc>
+          <w:tcPr>
+            <w:tcW w:w="584" w:type="dxa"/>
+          </w:tcPr>
+          <w:p>
+            <w:pPr>
+              <w:rPr>
+                <w:highlight w:val="yellow"/>
+              </w:rPr>
+            </w:pPr>
+            <w:r>
+              <w:rPr>
+                <w:highlight w:val="yellow"/>
+              </w:rPr>
+              <w:t>Si</w:t>
+            </w:r>
+          </w:p>
+        </w:tc>
+        <w:tc>
+          <w:tcPr>
+            <w:tcW w:w="708" w:type="dxa"/>
+          </w:tcPr>
+          <w:p>
+            <w:pPr>
+              <w:rPr>
+                <w:highlight w:val="yellow"/>
+              </w:rPr>
+            </w:pPr>
+            <w:r>
+              <w:rPr>
+                <w:highlight w:val="yellow"/>
+              </w:rPr>
+              <w:t>Si</w:t>
+            </w:r>
+          </w:p>
+        </w:tc>
+        <w:tc>
+          <w:tcPr>
+            <w:tcW w:w="584" w:type="dxa"/>
+          </w:tcPr>
+          <w:p>
+            <w:pPr>
+              <w:rPr>
+                <w:highlight w:val="yellow"/>
+              </w:rPr>
+            </w:pPr>
+            <w:r>
+              <w:rPr>
+                <w:highlight w:val="yellow"/>
+              </w:rPr>
+              <w:t>Si</w:t>
+            </w:r>
+          </w:p>
         </w:tc>
         <w:tc>
           <w:tcPr>
             <w:tcW w:w="492" w:type="dxa"/>
           </w:tcPr>
-          <w:p/>
+          <w:p>
+            <w:pPr>
+              <w:rPr>
+                <w:highlight w:val="yellow"/>
+              </w:rPr>
+            </w:pPr>
+            <w:r>
+              <w:rPr>
+                <w:highlight w:val="yellow"/>
+              </w:rPr>
+              <w:t>si</w:t>
+            </w:r>
+          </w:p>
         </w:tc>
         <w:tc>
           <w:tcPr>
             <w:tcW w:w="492" w:type="dxa"/>
           </w:tcPr>
-          <w:p/>
-        </w:tc>
-        <w:tc>
-          <w:tcPr>
-            <w:tcW w:w="584" w:type="dxa"/>
-          </w:tcPr>
-          <w:p/>
-        </w:tc>
-        <w:tc>
-          <w:tcPr>
-            <w:tcW w:w="584" w:type="dxa"/>
-          </w:tcPr>
-          <w:p/>
-        </w:tc>
-        <w:tc>
-          <w:tcPr>
-            <w:tcW w:w="567" w:type="dxa"/>
-          </w:tcPr>
-          <w:p/>
-        </w:tc>
-        <w:tc>
-          <w:tcPr>
-            <w:tcW w:w="584" w:type="dxa"/>
-          </w:tcPr>
-          <w:p/>
-        </w:tc>
-        <w:tc>
-          <w:tcPr>
-            <w:tcW w:w="708" w:type="dxa"/>
-          </w:tcPr>
-          <w:p/>
-        </w:tc>
-        <w:tc>
-          <w:tcPr>
-            <w:tcW w:w="584" w:type="dxa"/>
-          </w:tcPr>
-          <w:p/>
+          <w:p>
+            <w:r>
+              <w:rPr>
+                <w:highlight w:val="red"/>
+              </w:rPr>
+              <w:t>No</w:t>
+            </w:r>
+          </w:p>
         </w:tc>
         <w:tc>
           <w:tcPr>
             <w:tcW w:w="492" w:type="dxa"/>
           </w:tcPr>
-          <w:p/>
-        </w:tc>
-        <w:tc>
-          <w:tcPr>
-            <w:tcW w:w="492" w:type="dxa"/>
-          </w:tcPr>
-          <w:p/>
-        </w:tc>
-        <w:tc>
-          <w:tcPr>
-            <w:tcW w:w="492" w:type="dxa"/>
-          </w:tcPr>
-          <w:p/>
+          <w:p>
+            <w:r>
+              <w:rPr>
+                <w:highlight w:val="yellow"/>
+              </w:rPr>
+              <w:t>Si</w:t>
+            </w:r>
+          </w:p>
         </w:tc>
         <w:tc>
           <w:tcPr>
             <w:tcW w:w="574" w:type="dxa"/>
           </w:tcPr>
-          <w:p/>
-        </w:tc>
-        <w:tc>
-          <w:tcPr>
-            <w:tcW w:w="567" w:type="dxa"/>
-          </w:tcPr>
-          <w:p/>
-        </w:tc>
-        <w:tc>
-          <w:tcPr>
-            <w:tcW w:w="567" w:type="dxa"/>
-          </w:tcPr>
-          <w:p/>
-        </w:tc>
-        <w:tc>
-          <w:tcPr>
-            <w:tcW w:w="567" w:type="dxa"/>
-          </w:tcPr>
-          <w:p/>
-        </w:tc>
-        <w:tc>
-          <w:tcPr>
-            <w:tcW w:w="567" w:type="dxa"/>
-          </w:tcPr>
-          <w:p/>
-        </w:tc>
-        <w:tc>
-          <w:tcPr>
-            <w:tcW w:w="567" w:type="dxa"/>
-          </w:tcPr>
-          <w:p/>
-        </w:tc>
-        <w:tc>
-          <w:tcPr>
-            <w:tcW w:w="567" w:type="dxa"/>
-          </w:tcPr>
-          <w:p/>
-        </w:tc>
-        <w:tc>
-          <w:tcPr>
-            <w:tcW w:w="567" w:type="dxa"/>
-          </w:tcPr>
-          <w:p/>
-        </w:tc>
-        <w:tc>
-          <w:tcPr>
-            <w:tcW w:w="567" w:type="dxa"/>
-          </w:tcPr>
-          <w:p/>
+          <w:p>
+            <w:r>
+              <w:rPr>
+                <w:highlight w:val="yellow"/>
+              </w:rPr>
+              <w:t>Si</w:t>
+            </w:r>
+          </w:p>
+        </w:tc>
+        <w:tc>
+          <w:tcPr>
+            <w:tcW w:w="567" w:type="dxa"/>
+          </w:tcPr>
+          <w:p>
+            <w:r>
+              <w:rPr>
+                <w:highlight w:val="yellow"/>
+              </w:rPr>
+              <w:t>Si</w:t>
+            </w:r>
+          </w:p>
+        </w:tc>
+        <w:tc>
+          <w:tcPr>
+            <w:tcW w:w="567" w:type="dxa"/>
+          </w:tcPr>
+          <w:p>
+            <w:r>
+              <w:rPr>
+                <w:highlight w:val="yellow"/>
+              </w:rPr>
+              <w:t>Si</w:t>
+            </w:r>
+          </w:p>
+        </w:tc>
+        <w:tc>
+          <w:tcPr>
+            <w:tcW w:w="567" w:type="dxa"/>
+          </w:tcPr>
+          <w:p>
+            <w:pPr>
+              <w:rPr>
+                <w:highlight w:val="yellow"/>
+              </w:rPr>
+            </w:pPr>
+            <w:r>
+              <w:rPr>
+                <w:highlight w:val="yellow"/>
+              </w:rPr>
+              <w:t>Si</w:t>
+            </w:r>
+          </w:p>
+        </w:tc>
+        <w:tc>
+          <w:tcPr>
+            <w:tcW w:w="567" w:type="dxa"/>
+          </w:tcPr>
+          <w:p>
+            <w:r>
+              <w:rPr>
+                <w:highlight w:val="red"/>
+              </w:rPr>
+              <w:t>No</w:t>
+            </w:r>
+          </w:p>
+        </w:tc>
+        <w:tc>
+          <w:tcPr>
+            <w:tcW w:w="567" w:type="dxa"/>
+          </w:tcPr>
+          <w:p>
+            <w:pPr>
+              <w:rPr>
+                <w:highlight w:val="yellow"/>
+              </w:rPr>
+            </w:pPr>
+            <w:r>
+              <w:rPr>
+                <w:highlight w:val="yellow"/>
+              </w:rPr>
+              <w:t>Si</w:t>
+            </w:r>
+          </w:p>
+        </w:tc>
+        <w:tc>
+          <w:tcPr>
+            <w:tcW w:w="567" w:type="dxa"/>
+          </w:tcPr>
+          <w:p>
+            <w:r>
+              <w:rPr>
+                <w:highlight w:val="red"/>
+              </w:rPr>
+              <w:t>No</w:t>
+            </w:r>
+          </w:p>
+        </w:tc>
+        <w:tc>
+          <w:tcPr>
+            <w:tcW w:w="567" w:type="dxa"/>
+          </w:tcPr>
+          <w:p>
+            <w:r>
+              <w:rPr>
+                <w:highlight w:val="red"/>
+              </w:rPr>
+              <w:t>No</w:t>
+            </w:r>
+          </w:p>
+        </w:tc>
+        <w:tc>
+          <w:tcPr>
+            <w:tcW w:w="567" w:type="dxa"/>
+          </w:tcPr>
+          <w:p>
+            <w:r>
+              <w:rPr>
+                <w:highlight w:val="red"/>
+              </w:rPr>
+              <w:t>No</w:t>
+            </w:r>
+          </w:p>
         </w:tc>
       </w:tr>
     </w:tbl>
     <w:p>
-      <w:r>
+      <w:pPr>
         <w:rPr>
           <w:highlight w:val="yellow"/>
         </w:rPr>
+      </w:pPr>
+      <w:r>
+        <w:rPr>
+          <w:highlight w:val="yellow"/>
+        </w:rPr>
         <w:lastRenderedPageBreak/>
-        <w:t>Agregar columna mes</w:t>
-      </w:r>
-      <w:r>
-        <w:rPr>
-          <w:highlight w:val="yellow"/>
-        </w:rPr>
-        <w:t>….</w:t>
+        <w:t>Sesiones con rebote de porcentaje de rebote del 100%</w:t>
       </w:r>
     </w:p>
     <w:p>
@@ -3560,24 +4502,290 @@
           <w:highlight w:val="yellow"/>
         </w:rPr>
       </w:pPr>
+      <w:r>
+        <w:rPr>
+          <w:highlight w:val="yellow"/>
+        </w:rPr>
+        <w:t>Sesiones con rebote de porcentaje de salidas del 100%</w:t>
+      </w:r>
+    </w:p>
+    <w:p>
+      <w:pPr>
+        <w:rPr>
+          <w:highlight w:val="yellow"/>
+        </w:rPr>
+      </w:pPr>
+    </w:p>
+    <w:p>
+      <w:r>
+        <w:rPr>
+          <w:highlight w:val="yellow"/>
+        </w:rPr>
+        <w:t>Agregar columna mes</w:t>
+      </w:r>
+      <w:r>
+        <w:rPr>
+          <w:highlight w:val="yellow"/>
+        </w:rPr>
+        <w:t>….</w:t>
+      </w:r>
+      <w:r>
+        <w:t xml:space="preserve"> hecho</w:t>
+      </w:r>
+    </w:p>
+    <w:p>
+      <w:pPr>
+        <w:rPr>
+          <w:highlight w:val="yellow"/>
+        </w:rPr>
+      </w:pPr>
+    </w:p>
+    <w:p>
+      <w:pPr>
+        <w:rPr>
+          <w:highlight w:val="yellow"/>
+        </w:rPr>
+      </w:pPr>
+      <w:r>
+        <w:rPr>
+          <w:highlight w:val="yellow"/>
+        </w:rPr>
+        <w:br w:type="page"/>
+      </w:r>
+    </w:p>
+    <w:p>
+      <w:r>
+        <w:rPr>
+          <w:highlight w:val="yellow"/>
+        </w:rPr>
+        <w:lastRenderedPageBreak/>
+        <w:t>Problemas con mantener el acceso a los mismos datos en el futuro….</w:t>
+      </w:r>
+    </w:p>
+    <w:p>
+      <w:r>
+        <w:rPr>
+          <w:noProof/>
+          <w:lang w:eastAsia="es-AR"/>
+        </w:rPr>
+        <w:drawing>
+          <wp:inline distT="0" distB="0" distL="0" distR="0">
+            <wp:extent cx="8755380" cy="595222"/>
+            <wp:effectExtent l="0" t="0" r="0" b="0"/>
+            <wp:docPr id="5" name="Imagen 5"/>
+            <wp:cNvGraphicFramePr>
+              <a:graphicFrameLocks xmlns:a="http://schemas.openxmlformats.org/drawingml/2006/main" noChangeAspect="1"/>
+            </wp:cNvGraphicFramePr>
+            <a:graphic xmlns:a="http://schemas.openxmlformats.org/drawingml/2006/main">
+              <a:graphicData uri="http://schemas.openxmlformats.org/drawingml/2006/picture">
+                <pic:pic xmlns:pic="http://schemas.openxmlformats.org/drawingml/2006/picture">
+                  <pic:nvPicPr>
+                    <pic:cNvPr id="0" name="Picture 244"/>
+                    <pic:cNvPicPr>
+                      <a:picLocks noChangeAspect="1" noChangeArrowheads="1"/>
+                    </pic:cNvPicPr>
+                  </pic:nvPicPr>
+                  <pic:blipFill>
+                    <a:blip r:embed="rId39">
+                      <a:extLst>
+                        <a:ext uri="{28A0092B-C50C-407E-A947-70E740481C1C}">
+                          <a14:useLocalDpi xmlns:a14="http://schemas.microsoft.com/office/drawing/2010/main" val="0"/>
+                        </a:ext>
+                      </a:extLst>
+                    </a:blip>
+                    <a:srcRect/>
+                    <a:stretch>
+                      <a:fillRect/>
+                    </a:stretch>
+                  </pic:blipFill>
+                  <pic:spPr bwMode="auto">
+                    <a:xfrm>
+                      <a:off x="0" y="0"/>
+                      <a:ext cx="8994838" cy="611501"/>
+                    </a:xfrm>
+                    <a:prstGeom prst="rect">
+                      <a:avLst/>
+                    </a:prstGeom>
+                    <a:noFill/>
+                    <a:ln>
+                      <a:noFill/>
+                    </a:ln>
+                  </pic:spPr>
+                </pic:pic>
+              </a:graphicData>
+            </a:graphic>
+          </wp:inline>
+        </w:drawing>
+      </w:r>
+    </w:p>
+    <w:p>
+      <w:r>
+        <w:t xml:space="preserve">Resumen: </w:t>
+      </w:r>
+      <w:r>
+        <w:t xml:space="preserve">Hay dos tipos de propiedades de Google Analytics: de </w:t>
+      </w:r>
+      <w:r>
+        <w:rPr>
+          <w:highlight w:val="yellow"/>
+        </w:rPr>
+        <w:t>Google Analytics 4</w:t>
+      </w:r>
+      <w:r>
+        <w:t xml:space="preserve"> y de </w:t>
+      </w:r>
+      <w:r>
+        <w:rPr>
+          <w:highlight w:val="yellow"/>
+        </w:rPr>
+        <w:t>Universal Analytics</w:t>
+      </w:r>
+      <w:r>
+        <w:t>. Google Analytics 4 (GA4) es la versión más reciente. Universal Analytics es la versión anterior. Las propiedades de Universal Analytics dejarán de procesar datos el 1 de julio del 2023</w:t>
+      </w:r>
+    </w:p>
+    <w:p>
+      <w:r>
+        <w:t>Se descargaron los datos</w:t>
+      </w:r>
+      <w:r>
+        <w:t xml:space="preserve"> para la tesis</w:t>
+      </w:r>
+      <w:r>
+        <w:t xml:space="preserve"> desde universal analytics, pero va a dejar de procesar datos a partir de 1 julio de 2023.</w:t>
+      </w:r>
+    </w:p>
+    <w:p>
+      <w:r>
+        <w:t>Se debería de migrar a GA4 pero eso ya le corresponde al equipo técnico de UNaM que se encarga de esa parte respectivamente.</w:t>
+      </w:r>
+    </w:p>
+    <w:p>
+      <w:r>
+        <w:t>Intente revisar como descargar los d</w:t>
+      </w:r>
+      <w:r>
+        <w:t>atos de GA4 pero se me complicó, lo poco que probé era bastante diferente la interfaz.</w:t>
+      </w:r>
       <w:bookmarkStart w:id="0" w:name="_GoBack"/>
       <w:bookmarkEnd w:id="0"/>
     </w:p>
     <w:p>
-      <w:pPr>
-        <w:rPr>
-          <w:highlight w:val="yellow"/>
-        </w:rPr>
-      </w:pPr>
+      <w:r>
+        <w:t>Por otra parte google dice que…</w:t>
+      </w:r>
     </w:p>
     <w:p>
+      <w:hyperlink r:id="rId40" w:anchor="zippy=%2Csecciones-de-este-art%C3%ADculo" w:history="1">
+        <w:r>
+          <w:rPr>
+            <w:rStyle w:val="Hipervnculo"/>
+          </w:rPr>
+          <w:t>[UA→GA4] Diferencias entre los datos de Universal Analytics y Google Analytics 4</w:t>
+        </w:r>
+      </w:hyperlink>
+      <w:r>
+        <w:t xml:space="preserve"> </w:t>
+      </w:r>
+    </w:p>
+    <w:p>
+      <w:pPr>
+        <w:shd w:val="clear" w:color="auto" w:fill="FFFFFF"/>
+        <w:spacing w:before="100" w:beforeAutospacing="1" w:after="100" w:afterAutospacing="1" w:line="240" w:lineRule="auto"/>
+        <w:outlineLvl w:val="1"/>
+        <w:rPr>
+          <w:rFonts w:ascii="Arial" w:eastAsia="Times New Roman" w:hAnsi="Arial" w:cs="Arial"/>
+          <w:color w:val="1F1F1F"/>
+          <w:sz w:val="36"/>
+          <w:szCs w:val="36"/>
+          <w:lang w:eastAsia="es-AR"/>
+        </w:rPr>
+      </w:pPr>
+      <w:r>
+        <w:rPr>
+          <w:rFonts w:ascii="Arial" w:eastAsia="Times New Roman" w:hAnsi="Arial" w:cs="Arial"/>
+          <w:color w:val="1F1F1F"/>
+          <w:sz w:val="36"/>
+          <w:szCs w:val="36"/>
+          <w:lang w:eastAsia="es-AR"/>
+        </w:rPr>
+        <w:t>¿Por qué debería hacer la migración?</w:t>
+      </w:r>
+      <w:r>
+        <w:rPr>
+          <w:rFonts w:ascii="Arial" w:eastAsia="Times New Roman" w:hAnsi="Arial" w:cs="Arial"/>
+          <w:color w:val="1F1F1F"/>
+          <w:sz w:val="36"/>
+          <w:szCs w:val="36"/>
+          <w:lang w:eastAsia="es-AR"/>
+        </w:rPr>
+        <w:t>(según google)</w:t>
+      </w:r>
+    </w:p>
+    <w:p>
+      <w:r>
+        <w:t>Universal Analytics va a desaparecer</w:t>
+      </w:r>
+    </w:p>
+    <w:p>
+      <w:r>
+        <w:t>Su propiedad de Universal Analytics dejará de procesar datos el 1 de julio del 2023. Dejará de medir el tráfico de su sitio web y los informes dejarán de actualizarse. Si quiere seguir usando Google Analytics para medir el tráfico de su sitio web, debe hacer la migración a la versión más reciente de Analytics, Google Analytics 4.</w:t>
+      </w:r>
+    </w:p>
+    <w:p>
       <w:r>
         <w:rPr>
           <w:highlight w:val="yellow"/>
         </w:rPr>
-        <w:t>Problemas con mantener el acceso a los mismos datos en el futuro….</w:t>
+        <w:t>Si no hace nada, se creará automáticamente una propiedad de GA4 y sus configuraciones de Universal Analytics se copiarán en la nueva propiedad de GA4.</w:t>
+      </w:r>
+      <w:r>
+        <w:t xml:space="preserve"> No todas las configuraciones de Universal Analytics tienen un equivalente obvio en GA4. Por ello, puede que las configuraciones de su nueva propiedad de GA4 no sean una copia exacta de todos sus ajustes de Universal Analytics.</w:t>
       </w:r>
     </w:p>
+    <w:p>
+      <w:r>
+        <w:t>Ellos U.Na.M ya tienen acceso a GA4</w:t>
+      </w:r>
+      <w:r>
+        <w:t xml:space="preserve">, </w:t>
+      </w:r>
+      <w:r>
+        <w:t xml:space="preserve"> no sé cómo van a hacer la migración o si ya la hicieron o si después de migrar se podrán seguir descargando datos tal cual como en universal analytics</w:t>
+      </w:r>
+      <w:r>
+        <w:t>, esa es la duda.</w:t>
+      </w:r>
+      <w:r>
+        <w:br w:type="page"/>
+      </w:r>
+    </w:p>
+    <w:p>
+      <w:r>
+        <w:lastRenderedPageBreak/>
+        <w:t xml:space="preserve">Fuentes: </w:t>
+      </w:r>
+      <w:hyperlink r:id="rId41" w:anchor=":~:text=Por%20tanto%20una%20sesi%C3%B3n%20con,no%20ha%20generado%20ninguna%20conversi%C3%B3n" w:history="1">
+        <w:r>
+          <w:rPr>
+            <w:rStyle w:val="Hipervnculo"/>
+          </w:rPr>
+          <w:t>https://www.arimetrics.com/tutorial/ver-tasa-rebote-google-analytics-ga4#:~:text=Por%20tanto%20una%20sesi%C3%B3n%20con,no%20ha%20generado%20ninguna%20conversi%C3%B3n</w:t>
+        </w:r>
+      </w:hyperlink>
+      <w:r>
+        <w:t>.</w:t>
+      </w:r>
+    </w:p>
+    <w:p>
+      <w:r>
+        <w:t>El resto el propio google</w:t>
+      </w:r>
+      <w:r>
+        <w:t>.</w:t>
+      </w:r>
+    </w:p>
+    <w:p/>
     <w:sectPr>
       <w:pgSz w:w="16838" w:h="11906" w:orient="landscape"/>
       <w:pgMar w:top="1701" w:right="1417" w:bottom="1701" w:left="1417" w:header="708" w:footer="708" w:gutter="0"/>
@@ -3982,6 +5190,46 @@
     <w:name w:val="Normal"/>
     <w:qFormat/>
   </w:style>
+  <w:style w:type="paragraph" w:styleId="Ttulo2">
+    <w:name w:val="heading 2"/>
+    <w:basedOn w:val="Normal"/>
+    <w:link w:val="Ttulo2Car"/>
+    <w:uiPriority w:val="9"/>
+    <w:qFormat/>
+    <w:rsid w:val="00EC44F5"/>
+    <w:pPr>
+      <w:spacing w:before="100" w:beforeAutospacing="1" w:after="100" w:afterAutospacing="1" w:line="240" w:lineRule="auto"/>
+      <w:outlineLvl w:val="1"/>
+    </w:pPr>
+    <w:rPr>
+      <w:rFonts w:ascii="Times New Roman" w:eastAsia="Times New Roman" w:hAnsi="Times New Roman" w:cs="Times New Roman"/>
+      <w:b/>
+      <w:bCs/>
+      <w:sz w:val="36"/>
+      <w:szCs w:val="36"/>
+      <w:lang w:eastAsia="es-AR"/>
+    </w:rPr>
+  </w:style>
+  <w:style w:type="paragraph" w:styleId="Ttulo3">
+    <w:name w:val="heading 3"/>
+    <w:basedOn w:val="Normal"/>
+    <w:link w:val="Ttulo3Car"/>
+    <w:uiPriority w:val="9"/>
+    <w:qFormat/>
+    <w:rsid w:val="00EC44F5"/>
+    <w:pPr>
+      <w:spacing w:before="100" w:beforeAutospacing="1" w:after="100" w:afterAutospacing="1" w:line="240" w:lineRule="auto"/>
+      <w:outlineLvl w:val="2"/>
+    </w:pPr>
+    <w:rPr>
+      <w:rFonts w:ascii="Times New Roman" w:eastAsia="Times New Roman" w:hAnsi="Times New Roman" w:cs="Times New Roman"/>
+      <w:b/>
+      <w:bCs/>
+      <w:sz w:val="27"/>
+      <w:szCs w:val="27"/>
+      <w:lang w:eastAsia="es-AR"/>
+    </w:rPr>
+  </w:style>
   <w:style w:type="character" w:default="1" w:styleId="Fuentedeprrafopredeter">
     <w:name w:val="Default Paragraph Font"/>
     <w:uiPriority w:val="1"/>
@@ -4027,6 +5275,64 @@
         <w:insideV w:val="single" w:sz="4" w:space="0" w:color="auto"/>
       </w:tblBorders>
     </w:tblPr>
+  </w:style>
+  <w:style w:type="character" w:styleId="Hipervnculo">
+    <w:name w:val="Hyperlink"/>
+    <w:basedOn w:val="Fuentedeprrafopredeter"/>
+    <w:uiPriority w:val="99"/>
+    <w:unhideWhenUsed/>
+    <w:rsid w:val="00EF662D"/>
+    <w:rPr>
+      <w:color w:val="0563C1" w:themeColor="hyperlink"/>
+      <w:u w:val="single"/>
+    </w:rPr>
+  </w:style>
+  <w:style w:type="character" w:customStyle="1" w:styleId="Ttulo2Car">
+    <w:name w:val="Título 2 Car"/>
+    <w:basedOn w:val="Fuentedeprrafopredeter"/>
+    <w:link w:val="Ttulo2"/>
+    <w:uiPriority w:val="9"/>
+    <w:rsid w:val="00EC44F5"/>
+    <w:rPr>
+      <w:rFonts w:ascii="Times New Roman" w:eastAsia="Times New Roman" w:hAnsi="Times New Roman" w:cs="Times New Roman"/>
+      <w:b/>
+      <w:bCs/>
+      <w:sz w:val="36"/>
+      <w:szCs w:val="36"/>
+      <w:lang w:eastAsia="es-AR"/>
+    </w:rPr>
+  </w:style>
+  <w:style w:type="character" w:customStyle="1" w:styleId="Ttulo3Car">
+    <w:name w:val="Título 3 Car"/>
+    <w:basedOn w:val="Fuentedeprrafopredeter"/>
+    <w:link w:val="Ttulo3"/>
+    <w:uiPriority w:val="9"/>
+    <w:rsid w:val="00EC44F5"/>
+    <w:rPr>
+      <w:rFonts w:ascii="Times New Roman" w:eastAsia="Times New Roman" w:hAnsi="Times New Roman" w:cs="Times New Roman"/>
+      <w:b/>
+      <w:bCs/>
+      <w:sz w:val="27"/>
+      <w:szCs w:val="27"/>
+      <w:lang w:eastAsia="es-AR"/>
+    </w:rPr>
+  </w:style>
+  <w:style w:type="paragraph" w:styleId="NormalWeb">
+    <w:name w:val="Normal (Web)"/>
+    <w:basedOn w:val="Normal"/>
+    <w:uiPriority w:val="99"/>
+    <w:semiHidden/>
+    <w:unhideWhenUsed/>
+    <w:rsid w:val="00EC44F5"/>
+    <w:pPr>
+      <w:spacing w:before="100" w:beforeAutospacing="1" w:after="100" w:afterAutospacing="1" w:line="240" w:lineRule="auto"/>
+    </w:pPr>
+    <w:rPr>
+      <w:rFonts w:ascii="Times New Roman" w:eastAsia="Times New Roman" w:hAnsi="Times New Roman" w:cs="Times New Roman"/>
+      <w:sz w:val="24"/>
+      <w:szCs w:val="24"/>
+      <w:lang w:eastAsia="es-AR"/>
+    </w:rPr>
   </w:style>
 </w:styles>
 </file>

</xml_diff>